<commit_message>
bab i - ii
rebisi bab i dan  mulai babii
</commit_message>
<xml_diff>
--- a/Dokument/Laporan.docx
+++ b/Dokument/Laporan.docx
@@ -66,7 +66,21 @@
           <w:b/>
           <w:lang w:val="en-US"/>
         </w:rPr>
-        <w:t>Disusun untuk Sidang Proposal Skripsi</w:t>
+        <w:t xml:space="preserve">Disusun untuk </w:t>
+      </w:r>
+      <w:r>
+        <w:rPr>
+          <w:b/>
+          <w:lang w:val="en-US"/>
+        </w:rPr>
+        <w:t>Menyelesaikan Mata Kuliah</w:t>
+      </w:r>
+      <w:r>
+        <w:rPr>
+          <w:b/>
+          <w:lang w:val="en-US"/>
+        </w:rPr>
+        <w:t xml:space="preserve"> Skripsi</w:t>
       </w:r>
     </w:p>
     <w:p>
@@ -506,7 +520,19 @@
         <w:rPr>
           <w:rFonts w:cs="Times New Roman"/>
         </w:rPr>
-        <w:t>Spaceman Clothing Indonesia merupakan salah satu perusahaan yang berkembang di Bandung yang bergerak di bidang jasa pengadaan barang hasil olahan konveksi, dimana produk yang di hasilkannya berupa pakaian seper</w:t>
+        <w:t xml:space="preserve">Spaceman Clothing Indonesia merupakan salah satu perusahaan yang berkembang di Bandung yang bergerak di bidang jasa pengadaan barang hasil olahan </w:t>
+      </w:r>
+      <w:r>
+        <w:rPr>
+          <w:rFonts w:cs="Times New Roman"/>
+        </w:rPr>
+        <w:t>konveksi, dimana produk yang di</w:t>
+      </w:r>
+      <w:r>
+        <w:rPr>
+          <w:rFonts w:cs="Times New Roman"/>
+        </w:rPr>
+        <w:t>hasilkannya berupa pakaian seper</w:t>
       </w:r>
       <w:r>
         <w:rPr>
@@ -518,7 +544,31 @@
         <w:rPr>
           <w:rFonts w:cs="Times New Roman"/>
         </w:rPr>
-        <w:t>bagai seragam instansi ataupun seragam lainnya yang beralamat di jalan Cigadung Raya Timur No. 5 Kecamatan Cimeunyan Bandung. Perusahaan ini bertujuan untuk memberikan pelayanan kepada konsumen dengan memproduksi produk yang di pesan konsumen dengan baik dan terjaga kualitasnya. Konsumen – konsumen yang telah menggunakan jasa perusahaan ini cukup beragam dan tersebar di wilayah Indonesia baik itu distro clothing, lembaga instansi, maupun sekolah – sekolah. Perusahan ini telah berdiri selama enam tahun dan memiliki  tiga bangunan utama, yaitu bangunan administrasi dan perencanaan, bangunan produksi dan  pengendalian kualitas produk, da</w:t>
+        <w:t>bagai seragam instansi ataupun seragam lainnya yang beralamat di jalan Cigadung Raya Timur No. 5 Kecamatan Cimeunyan Bandung. Perusahaan ini bertujuan untuk memberikan pelayanan kepada konsumen de</w:t>
+      </w:r>
+      <w:r>
+        <w:rPr>
+          <w:rFonts w:cs="Times New Roman"/>
+        </w:rPr>
+        <w:t>ngan memproduksi produk yang di</w:t>
+      </w:r>
+      <w:r>
+        <w:rPr>
+          <w:rFonts w:cs="Times New Roman"/>
+        </w:rPr>
+        <w:t>pesan konsumen dengan baik dan terjaga kualitasnya. Konsumen yang telah menggunakan jasa perusahaan ini cukup beragam dan tersebar di wilayah Indonesia baik itu distro clothing, lembaga in</w:t>
+      </w:r>
+      <w:r>
+        <w:rPr>
+          <w:rFonts w:cs="Times New Roman"/>
+        </w:rPr>
+        <w:t>stansi, maupun sekolah</w:t>
+      </w:r>
+      <w:r>
+        <w:rPr>
+          <w:rFonts w:cs="Times New Roman"/>
+        </w:rPr>
+        <w:t>. Perusahan ini telah berdiri selama enam tahun dan memiliki  tiga bangunan utama, yaitu bangunan administrasi dan perencanaan, bangunan produksi dan  pengendalian kualitas produk, da</w:t>
       </w:r>
       <w:r>
         <w:rPr>
@@ -604,28 +654,14 @@
           <w:rFonts w:cs="Times New Roman"/>
           <w:lang w:val="en-US"/>
         </w:rPr>
-        <w:t>Kend</w:t>
-      </w:r>
-      <w:r>
-        <w:rPr>
-          <w:rFonts w:cs="Times New Roman"/>
-          <w:lang w:val="en-US"/>
-        </w:rPr>
-        <w:t>ala proses sistem yang berjalan</w:t>
-      </w:r>
-      <w:r>
-        <w:rPr>
-          <w:rFonts w:cs="Times New Roman"/>
-          <w:lang w:val="en-US"/>
-        </w:rPr>
-        <w:t xml:space="preserve">pun di temukan seperti terbatasnya penampungan data dalam aplikasi </w:t>
-      </w:r>
-      <w:r>
-        <w:rPr>
-          <w:rFonts w:cs="Times New Roman"/>
-          <w:i/>
-        </w:rPr>
-        <w:t>Microsoft Office Excel</w:t>
+        <w:t xml:space="preserve">Kendala proses sistem yang berjalanpun di temukan </w:t>
+      </w:r>
+      <w:r>
+        <w:rPr>
+          <w:rFonts w:cs="Times New Roman"/>
+          <w:lang w:val="en-US"/>
+        </w:rPr>
+        <w:t>seperti desain data yang kurang efektif untuk di analisis,</w:t>
       </w:r>
       <w:r>
         <w:rPr>
@@ -638,7 +674,7 @@
         <w:rPr>
           <w:rFonts w:cs="Times New Roman"/>
         </w:rPr>
-        <w:t xml:space="preserve">, pembuatan laporan dalam kepentingan untuk menganalisis </w:t>
+        <w:t xml:space="preserve">pembuatan laporan dalam kepentingan untuk menganalisis </w:t>
       </w:r>
       <w:r>
         <w:rPr>
@@ -658,25 +694,94 @@
           <w:rFonts w:cs="Times New Roman"/>
           <w:lang w:val="en-US"/>
         </w:rPr>
-        <w:t xml:space="preserve"> seperti pembayaran order konsumen, penetapan lama produksi terhadap suatu order berdasarkan dari data yang telah berjalan dan prioritas - prioritas konsumen</w:t>
-      </w:r>
-      <w:r>
-        <w:rPr>
-          <w:rFonts w:cs="Times New Roman"/>
-        </w:rPr>
-        <w:t xml:space="preserve"> harus diinputkan kembali dari </w:t>
-      </w:r>
-      <w:r>
-        <w:rPr>
-          <w:rFonts w:cs="Times New Roman"/>
-        </w:rPr>
-        <w:t xml:space="preserve">data masing – masing </w:t>
-      </w:r>
-      <w:r>
-        <w:rPr>
-          <w:rFonts w:cs="Times New Roman"/>
-        </w:rPr>
-        <w:t>bagian, sulitnya menganalisis laporan karena penumpukan data transaksional seperti menganalisis data pelunasan konsumen yang memesan produk</w:t>
+        <w:t xml:space="preserve"> </w:t>
+      </w:r>
+      <w:r>
+        <w:rPr>
+          <w:rFonts w:cs="Times New Roman"/>
+          <w:lang w:val="en-US"/>
+        </w:rPr>
+        <w:t xml:space="preserve">yang yang membutuhkan suatu data yang multidimensional </w:t>
+      </w:r>
+      <w:r>
+        <w:rPr>
+          <w:rFonts w:cs="Times New Roman"/>
+          <w:lang w:val="en-US"/>
+        </w:rPr>
+        <w:t>seperti pembayaran order konsumen</w:t>
+      </w:r>
+      <w:r>
+        <w:rPr>
+          <w:rFonts w:cs="Times New Roman"/>
+          <w:lang w:val="en-US"/>
+        </w:rPr>
+        <w:t xml:space="preserve"> pada periode waktu tertentu</w:t>
+      </w:r>
+      <w:r>
+        <w:rPr>
+          <w:rFonts w:cs="Times New Roman"/>
+          <w:lang w:val="en-US"/>
+        </w:rPr>
+        <w:t>, penetapan lama produksi terhadap suatu order berdasarkan dari data yang telah berjalan</w:t>
+      </w:r>
+      <w:r>
+        <w:rPr>
+          <w:rFonts w:cs="Times New Roman"/>
+          <w:lang w:val="en-US"/>
+        </w:rPr>
+        <w:t xml:space="preserve"> dari periode waktu tertentu </w:t>
+      </w:r>
+      <w:r>
+        <w:rPr>
+          <w:rFonts w:cs="Times New Roman"/>
+          <w:lang w:val="en-US"/>
+        </w:rPr>
+        <w:t xml:space="preserve"> dan prioritas - prioritas konsumen</w:t>
+      </w:r>
+      <w:r>
+        <w:rPr>
+          <w:rFonts w:cs="Times New Roman"/>
+        </w:rPr>
+        <w:t xml:space="preserve"> </w:t>
+      </w:r>
+      <w:r>
+        <w:rPr>
+          <w:rFonts w:cs="Times New Roman"/>
+          <w:lang w:val="en-US"/>
+        </w:rPr>
+        <w:t>berdasarkan order yang telah dilakukan dalam periode waktu tertentu.</w:t>
+      </w:r>
+      <w:r>
+        <w:rPr>
+          <w:rFonts w:cs="Times New Roman"/>
+        </w:rPr>
+        <w:t xml:space="preserve">sulitnya menganalisis laporan </w:t>
+      </w:r>
+      <w:r>
+        <w:rPr>
+          <w:rFonts w:cs="Times New Roman"/>
+          <w:lang w:val="en-US"/>
+        </w:rPr>
+        <w:t>juga di</w:t>
+      </w:r>
+      <w:r>
+        <w:rPr>
+          <w:rFonts w:cs="Times New Roman"/>
+        </w:rPr>
+        <w:t>karena</w:t>
+      </w:r>
+      <w:r>
+        <w:rPr>
+          <w:rFonts w:cs="Times New Roman"/>
+          <w:lang w:val="en-US"/>
+        </w:rPr>
+        <w:t>kan</w:t>
+      </w:r>
+      <w:r>
+        <w:rPr>
+          <w:rFonts w:cs="Times New Roman"/>
+        </w:rPr>
+        <w:t xml:space="preserve"> penumpukan data transaksional seperti menganalisis data pelunasan konsumen yang memesan produk</w:t>
       </w:r>
       <w:r>
         <w:rPr>
@@ -689,7 +794,20 @@
         <w:rPr>
           <w:rFonts w:cs="Times New Roman"/>
         </w:rPr>
-        <w:t xml:space="preserve"> kerugian dalam proses produksi dalam periode tertentu, </w:t>
+        <w:t xml:space="preserve"> kerugian dalam proses produksi dalam periode </w:t>
+      </w:r>
+      <w:r>
+        <w:rPr>
+          <w:rFonts w:cs="Times New Roman"/>
+          <w:lang w:val="en-US"/>
+        </w:rPr>
+        <w:t xml:space="preserve">waktu </w:t>
+      </w:r>
+      <w:r>
+        <w:rPr>
+          <w:rFonts w:cs="Times New Roman"/>
+        </w:rPr>
+        <w:t xml:space="preserve">tertentu, </w:t>
       </w:r>
       <w:r>
         <w:rPr>
@@ -722,7 +840,7 @@
           <w:rFonts w:cs="Times New Roman"/>
           <w:lang w:val="en-US"/>
         </w:rPr>
-        <w:t xml:space="preserve">owner atau pimpinan dalam menerapkan kebijakan seperti apa </w:t>
+        <w:t xml:space="preserve">owner atau pimpinan dalam </w:t>
       </w:r>
       <w:r>
         <w:rPr>
@@ -730,7 +848,91 @@
           <w:lang w:val="en-US"/>
         </w:rPr>
         <w:lastRenderedPageBreak/>
-        <w:t xml:space="preserve">yang akan di terapkan dalam menagani pembayaran konsumen, bagiamana aturan – aturan bisnis yang di lakukan dalam mengontrol biaya produksi, kepopuleran pemilihan suatu jenis produk dan bahan desain sablon dalam pengorderan konsumen, dan penerapan kebijakan – kebijakan yang diambil dalam pengendalian pendapatan guna perkembangan perusahaan. Kendala juga terjadi ketika perbandingan data yang di hasilkan dalam keperluan analisis tidak dapat menyampaikan informasi yang semestinya. Seperti pada kendala pelunasan pembayaran produk yang di pesan konsumen, bila suatu konsumen mengalami telat dalam pelunasan maka akan menimbulkan rentang pembayaran </w:t>
+        <w:t>menerapkan keb</w:t>
+      </w:r>
+      <w:r>
+        <w:rPr>
+          <w:rFonts w:cs="Times New Roman"/>
+          <w:lang w:val="en-US"/>
+        </w:rPr>
+        <w:t>ijakan seperti apa yang akan di</w:t>
+      </w:r>
+      <w:r>
+        <w:rPr>
+          <w:rFonts w:cs="Times New Roman"/>
+          <w:lang w:val="en-US"/>
+        </w:rPr>
+        <w:t>terapkan dalam menagani pembayaran kon</w:t>
+      </w:r>
+      <w:r>
+        <w:rPr>
+          <w:rFonts w:cs="Times New Roman"/>
+          <w:lang w:val="en-US"/>
+        </w:rPr>
+        <w:t>sumen, bagiamana aturan</w:t>
+      </w:r>
+      <w:r>
+        <w:rPr>
+          <w:rFonts w:cs="Times New Roman"/>
+          <w:lang w:val="en-US"/>
+        </w:rPr>
+        <w:t xml:space="preserve"> </w:t>
+      </w:r>
+      <w:r>
+        <w:rPr>
+          <w:rFonts w:cs="Times New Roman"/>
+          <w:lang w:val="en-US"/>
+        </w:rPr>
+        <w:t>bisnis yang di</w:t>
+      </w:r>
+      <w:r>
+        <w:rPr>
+          <w:rFonts w:cs="Times New Roman"/>
+          <w:lang w:val="en-US"/>
+        </w:rPr>
+        <w:t>lakukan dalam mengontrol biaya produksi, kepopuleran pemilihan suatu jenis produk dan bahan desain sablon dalam pengorderan konsumen, dan</w:t>
+      </w:r>
+      <w:r>
+        <w:rPr>
+          <w:rFonts w:cs="Times New Roman"/>
+          <w:lang w:val="en-US"/>
+        </w:rPr>
+        <w:t xml:space="preserve"> penerapan kebijakan</w:t>
+      </w:r>
+      <w:r>
+        <w:rPr>
+          <w:rFonts w:cs="Times New Roman"/>
+          <w:lang w:val="en-US"/>
+        </w:rPr>
+        <w:t xml:space="preserve"> yang </w:t>
+      </w:r>
+      <w:r>
+        <w:rPr>
+          <w:rFonts w:cs="Times New Roman"/>
+          <w:lang w:val="en-US"/>
+        </w:rPr>
+        <w:t xml:space="preserve">akan </w:t>
+      </w:r>
+      <w:r>
+        <w:rPr>
+          <w:rFonts w:cs="Times New Roman"/>
+          <w:lang w:val="en-US"/>
+        </w:rPr>
+        <w:t>diambil dalam pengendalian pendapatan guna perkembangan perusahaan. Kendala juga terjadi ketika perbandingan data yang di hasilkan dalam keperluan analisis tidak dapat menyampaikan informasi yang semestinya. Seperti pada kendala pelu</w:t>
+      </w:r>
+      <w:r>
+        <w:rPr>
+          <w:rFonts w:cs="Times New Roman"/>
+          <w:lang w:val="en-US"/>
+        </w:rPr>
+        <w:t>nasan pembayaran produk yang di</w:t>
+      </w:r>
+      <w:r>
+        <w:rPr>
+          <w:rFonts w:cs="Times New Roman"/>
+          <w:lang w:val="en-US"/>
+        </w:rPr>
+        <w:t xml:space="preserve">pesan konsumen, bila suatu konsumen mengalami telat dalam pelunasan maka akan menimbulkan rentang pembayaran </w:t>
       </w:r>
       <w:r>
         <w:rPr>
@@ -885,14 +1087,7 @@
           <w:rFonts w:cs="Times New Roman"/>
           <w:lang w:val="en-US"/>
         </w:rPr>
-        <w:t xml:space="preserve">dan </w:t>
-      </w:r>
-      <w:r>
-        <w:rPr>
-          <w:rFonts w:cs="Times New Roman"/>
-          <w:lang w:val="en-US"/>
-        </w:rPr>
-        <w:t xml:space="preserve">lebih intuitif </w:t>
+        <w:t xml:space="preserve">dan lebih intuitif </w:t>
       </w:r>
       <w:r>
         <w:rPr>
@@ -910,6 +1105,7 @@
           <w:id w:val="-1794905845"/>
           <w:citation/>
         </w:sdtPr>
+        <w:sdtEndPr/>
         <w:sdtContent>
           <w:r>
             <w:rPr>
@@ -983,160 +1179,53 @@
         </w:rPr>
         <w:tab/>
       </w:r>
-      <w:r>
-        <w:rPr>
-          <w:lang w:val="en-US"/>
-        </w:rPr>
-        <w:t>Identifikasi Masalah</w:t>
-      </w:r>
       <w:bookmarkEnd w:id="1"/>
-    </w:p>
-    <w:p>
-      <w:pPr>
-        <w:ind w:firstLine="426"/>
-        <w:rPr>
-          <w:rFonts w:cs="Times New Roman"/>
-        </w:rPr>
-      </w:pPr>
-      <w:r>
-        <w:rPr>
-          <w:rFonts w:cs="Times New Roman"/>
-        </w:rPr>
-        <w:t>Berdasarkan latar belakang yang telah di jabarkan diatas, maka dapat didentifikasi permasalahan sebagai berikut.</w:t>
-      </w:r>
-    </w:p>
-    <w:p>
-      <w:pPr>
-        <w:ind w:left="426" w:hanging="426"/>
-        <w:rPr>
-          <w:rFonts w:cs="Times New Roman"/>
-        </w:rPr>
-      </w:pPr>
-      <w:r>
-        <w:rPr>
-          <w:rFonts w:cs="Times New Roman"/>
-        </w:rPr>
-        <w:t>1.</w:t>
-      </w:r>
-      <w:r>
-        <w:rPr>
-          <w:rFonts w:cs="Times New Roman"/>
+      <w:r>
+        <w:rPr>
+          <w:lang w:val="en-US"/>
+        </w:rPr>
+        <w:t>Peruumusan Masalah</w:t>
+      </w:r>
+    </w:p>
+    <w:p>
+      <w:pPr>
+        <w:rPr>
+          <w:lang w:val="en-US"/>
+        </w:rPr>
+      </w:pPr>
+      <w:r>
+        <w:rPr>
+          <w:lang w:val="en-US"/>
         </w:rPr>
         <w:tab/>
-        <w:t>Terbatasnya pendataan dalam aplikasi Microsoft Office Excel untuk pengolahan data dalam jumlah besar.</w:t>
-      </w:r>
-    </w:p>
-    <w:p>
-      <w:pPr>
-        <w:ind w:left="426" w:hanging="426"/>
-        <w:rPr>
-          <w:rFonts w:cs="Times New Roman"/>
-        </w:rPr>
-      </w:pPr>
-      <w:r>
-        <w:rPr>
-          <w:rFonts w:cs="Times New Roman"/>
-        </w:rPr>
-        <w:t>2.</w:t>
-      </w:r>
-      <w:r>
-        <w:rPr>
-          <w:rFonts w:cs="Times New Roman"/>
-        </w:rPr>
-        <w:tab/>
-      </w:r>
-      <w:r>
-        <w:rPr>
-          <w:rFonts w:cs="Times New Roman"/>
-          <w:lang w:val="en-US"/>
-        </w:rPr>
-        <w:t>S</w:t>
-      </w:r>
-      <w:r>
-        <w:rPr>
-          <w:rFonts w:cs="Times New Roman"/>
-        </w:rPr>
-        <w:t>ulitnya menganalisis laporan karena penumpukan data transaksional seperti menganalisis data pelunasan konsumen yang memesan produk</w:t>
-      </w:r>
-      <w:r>
-        <w:rPr>
-          <w:rFonts w:cs="Times New Roman"/>
-          <w:lang w:val="en-US"/>
-        </w:rPr>
-        <w:t>,</w:t>
-      </w:r>
-      <w:r>
-        <w:rPr>
-          <w:rFonts w:cs="Times New Roman"/>
-        </w:rPr>
-        <w:t xml:space="preserve"> kerugian dalam </w:t>
-      </w:r>
-      <w:r>
-        <w:rPr>
-          <w:rFonts w:cs="Times New Roman"/>
-        </w:rPr>
-        <w:lastRenderedPageBreak/>
-        <w:t xml:space="preserve">proses produksi dalam periode tertentu, </w:t>
-      </w:r>
-      <w:r>
-        <w:rPr>
-          <w:rFonts w:cs="Times New Roman"/>
-          <w:lang w:val="en-US"/>
-        </w:rPr>
-        <w:t xml:space="preserve">atau </w:t>
-      </w:r>
-      <w:r>
-        <w:rPr>
-          <w:rFonts w:cs="Times New Roman"/>
-        </w:rPr>
-        <w:t>keuntungan yang dihasilkan dalam proses produksi dalam periode waktu tertentu</w:t>
-      </w:r>
-      <w:r>
-        <w:rPr>
-          <w:rFonts w:cs="Times New Roman"/>
+        <w:t xml:space="preserve">Berdasarkan latar belakang masalah maka dirumuskan masalah yaitu bagaimana membangun perangkat lunak </w:t>
+      </w:r>
+      <w:r>
+        <w:rPr>
+          <w:i/>
+          <w:lang w:val="en-US"/>
+        </w:rPr>
+        <w:t xml:space="preserve">data warehouse </w:t>
+      </w:r>
+      <w:r>
+        <w:rPr>
+          <w:lang w:val="en-US"/>
+        </w:rPr>
+        <w:t xml:space="preserve">dengan menggunakan konsep </w:t>
+      </w:r>
+      <w:r>
+        <w:rPr>
+          <w:i/>
+          <w:lang w:val="en-US"/>
+        </w:rPr>
+        <w:t>fuzzy dimension</w:t>
+      </w:r>
+      <w:r>
+        <w:rPr>
+          <w:lang w:val="en-US"/>
         </w:rPr>
         <w:t>.</w:t>
       </w:r>
-    </w:p>
-    <w:p>
-      <w:pPr>
-        <w:ind w:left="426" w:hanging="426"/>
-        <w:rPr>
-          <w:lang w:val="en-US"/>
-        </w:rPr>
-      </w:pPr>
-      <w:r>
-        <w:rPr>
-          <w:rFonts w:cs="Times New Roman"/>
-        </w:rPr>
-        <w:t>3.</w:t>
-      </w:r>
-      <w:r>
-        <w:rPr>
-          <w:rFonts w:cs="Times New Roman"/>
-        </w:rPr>
-        <w:tab/>
-      </w:r>
-      <w:r>
-        <w:rPr>
-          <w:rFonts w:cs="Times New Roman"/>
-          <w:lang w:val="en-US"/>
-        </w:rPr>
-        <w:t>Perbandingan data yang di hasilkan dalam keperluan analisis tidak dapat menyampaikan informasi yang optimal</w:t>
-      </w:r>
-      <w:r>
-        <w:rPr>
-          <w:lang w:val="en-US"/>
-        </w:rPr>
-        <w:t>.</w:t>
-      </w:r>
-    </w:p>
-    <w:p>
-      <w:pPr>
-        <w:rPr>
-          <w:lang w:val="en-US"/>
-        </w:rPr>
-      </w:pPr>
     </w:p>
     <w:p>
       <w:pPr>
@@ -1178,7 +1267,7 @@
         <w:rPr>
           <w:rFonts w:cs="Times New Roman"/>
         </w:rPr>
-        <w:t>Adapun maksud yang ingin dicapai dalam menyelesaikan perma</w:t>
+        <w:t>Adapun maksud yang ingin dicapai dalam menyelesaikan permas</w:t>
       </w:r>
       <w:r>
         <w:rPr>
@@ -1191,7 +1280,7 @@
         <w:rPr>
           <w:rFonts w:cs="Times New Roman"/>
         </w:rPr>
-        <w:t xml:space="preserve">slahan diatas adalah dengan membangun perangkat lunak data </w:t>
+        <w:t xml:space="preserve">lahan diatas adalah dengan membangun perangkat lunak data </w:t>
       </w:r>
       <w:r>
         <w:rPr>
@@ -1218,383 +1307,415 @@
         <w:rPr>
           <w:rFonts w:cs="Times New Roman"/>
         </w:rPr>
+        <w:lastRenderedPageBreak/>
         <w:tab/>
         <w:t>Adapun tujuan untuk dicapai dalam penyelesaian masalah yang telah dipaparkan adalah:</w:t>
       </w:r>
     </w:p>
     <w:p>
       <w:pPr>
+        <w:ind w:left="720" w:hanging="294"/>
+        <w:rPr>
+          <w:rFonts w:cs="Times New Roman"/>
+        </w:rPr>
+      </w:pPr>
+      <w:r>
+        <w:rPr>
+          <w:rFonts w:cs="Times New Roman"/>
+        </w:rPr>
+        <w:t>1.</w:t>
+      </w:r>
+      <w:r>
+        <w:rPr>
+          <w:rFonts w:cs="Times New Roman"/>
+        </w:rPr>
+        <w:tab/>
+      </w:r>
+      <w:r>
+        <w:rPr>
+          <w:rFonts w:cs="Times New Roman"/>
+          <w:lang w:val="en-US"/>
+        </w:rPr>
+        <w:t>Mengoptimalkan desain d</w:t>
+      </w:r>
+      <w:r>
+        <w:rPr>
+          <w:rFonts w:cs="Times New Roman"/>
+          <w:lang w:val="en-US"/>
+        </w:rPr>
+        <w:t>ata  dalam perusahan agar mempermudahkan Owner dalam</w:t>
+      </w:r>
+      <w:r>
+        <w:rPr>
+          <w:rFonts w:cs="Times New Roman"/>
+          <w:lang w:val="en-US"/>
+        </w:rPr>
+        <w:t xml:space="preserve"> </w:t>
+      </w:r>
+      <w:r>
+        <w:rPr>
+          <w:rFonts w:cs="Times New Roman"/>
+          <w:lang w:val="en-US"/>
+        </w:rPr>
+        <w:t>meng</w:t>
+      </w:r>
+      <w:r>
+        <w:rPr>
+          <w:rFonts w:cs="Times New Roman"/>
+          <w:lang w:val="en-US"/>
+        </w:rPr>
+        <w:t xml:space="preserve">analisis </w:t>
+      </w:r>
+      <w:r>
+        <w:rPr>
+          <w:rFonts w:cs="Times New Roman"/>
+          <w:lang w:val="en-US"/>
+        </w:rPr>
+        <w:t>suatu informasi</w:t>
+      </w:r>
+      <w:r>
+        <w:rPr>
+          <w:rFonts w:cs="Times New Roman"/>
+        </w:rPr>
+        <w:t>.</w:t>
+      </w:r>
+    </w:p>
+    <w:p>
+      <w:pPr>
+        <w:ind w:left="720" w:hanging="294"/>
+        <w:rPr>
+          <w:rFonts w:cs="Times New Roman"/>
+        </w:rPr>
+      </w:pPr>
+      <w:r>
+        <w:rPr>
+          <w:rFonts w:cs="Times New Roman"/>
+        </w:rPr>
+        <w:t>2.</w:t>
+      </w:r>
+      <w:r>
+        <w:rPr>
+          <w:rFonts w:cs="Times New Roman"/>
+        </w:rPr>
+        <w:tab/>
+      </w:r>
+      <w:r>
+        <w:rPr>
+          <w:rFonts w:cs="Times New Roman"/>
+          <w:lang w:val="en-US"/>
+        </w:rPr>
+        <w:t>memodelkan data secara multidimensional</w:t>
+      </w:r>
+      <w:bookmarkStart w:id="3" w:name="_GoBack"/>
+      <w:bookmarkEnd w:id="3"/>
+      <w:r>
+        <w:rPr>
+          <w:rFonts w:cs="Times New Roman"/>
+          <w:lang w:val="en-US"/>
+        </w:rPr>
+        <w:t xml:space="preserve">  yang dapat di gunakan secara dinamis sesuai dengan informasi yang dibutuhkan</w:t>
+      </w:r>
+      <w:r>
+        <w:rPr>
+          <w:rFonts w:cs="Times New Roman"/>
+        </w:rPr>
+        <w:t>.</w:t>
+      </w:r>
+    </w:p>
+    <w:p>
+      <w:pPr>
+        <w:ind w:left="720" w:hanging="294"/>
+        <w:rPr>
+          <w:lang w:val="en-US"/>
+        </w:rPr>
+      </w:pPr>
+      <w:r>
+        <w:rPr>
+          <w:rFonts w:cs="Times New Roman"/>
+        </w:rPr>
+        <w:t>3.</w:t>
+      </w:r>
+      <w:r>
+        <w:rPr>
+          <w:rFonts w:cs="Times New Roman"/>
+        </w:rPr>
+        <w:tab/>
+      </w:r>
+      <w:r>
+        <w:rPr>
+          <w:rFonts w:cs="Times New Roman"/>
+          <w:lang w:val="en-US"/>
+        </w:rPr>
+        <w:t>Menerapkan metode logika fuzzy dalam pembangunan perangkat lunak</w:t>
+      </w:r>
+      <w:r>
+        <w:rPr>
+          <w:lang w:val="en-US"/>
+        </w:rPr>
+        <w:t xml:space="preserve">. </w:t>
+      </w:r>
+    </w:p>
+    <w:p>
+      <w:pPr>
+        <w:rPr>
+          <w:lang w:val="en-US"/>
+        </w:rPr>
+      </w:pPr>
+    </w:p>
+    <w:p>
+      <w:pPr>
+        <w:pStyle w:val="Heading1"/>
+        <w:rPr>
+          <w:lang w:val="en-US"/>
+        </w:rPr>
+      </w:pPr>
+      <w:bookmarkStart w:id="4" w:name="_Toc411803570"/>
+      <w:r>
+        <w:rPr>
+          <w:lang w:val="en-US"/>
+        </w:rPr>
+        <w:t>1.4</w:t>
+      </w:r>
+      <w:r>
+        <w:rPr>
+          <w:lang w:val="en-US"/>
+        </w:rPr>
+        <w:tab/>
+      </w:r>
+      <w:r>
+        <w:rPr>
+          <w:lang w:val="en-US"/>
+        </w:rPr>
+        <w:t>Batasan Masalah</w:t>
+      </w:r>
+      <w:bookmarkEnd w:id="4"/>
+    </w:p>
+    <w:p>
+      <w:pPr>
+        <w:ind w:left="720" w:hanging="294"/>
+        <w:rPr>
+          <w:lang w:val="en-US"/>
+        </w:rPr>
+      </w:pPr>
+      <w:r>
+        <w:rPr>
+          <w:lang w:val="en-US"/>
+        </w:rPr>
+        <w:t>1.</w:t>
+      </w:r>
+      <w:r>
+        <w:rPr>
+          <w:lang w:val="en-US"/>
+        </w:rPr>
+        <w:tab/>
+      </w:r>
+      <w:r>
+        <w:rPr>
+          <w:i/>
+          <w:lang w:val="en-US"/>
+        </w:rPr>
+        <w:t xml:space="preserve">Data Base Management System </w:t>
+      </w:r>
+      <w:r>
+        <w:rPr>
+          <w:lang w:val="en-US"/>
+        </w:rPr>
+        <w:t xml:space="preserve"> yang digunakan adala Microsoft SQL Server</w:t>
+      </w:r>
+      <w:r>
+        <w:rPr>
+          <w:lang w:val="en-US"/>
+        </w:rPr>
+        <w:t xml:space="preserve">. </w:t>
+      </w:r>
+    </w:p>
+    <w:p>
+      <w:pPr>
+        <w:ind w:left="720" w:hanging="294"/>
+        <w:rPr>
+          <w:lang w:val="en-US"/>
+        </w:rPr>
+      </w:pPr>
+      <w:r>
+        <w:rPr>
+          <w:lang w:val="en-US"/>
+        </w:rPr>
+        <w:t>2</w:t>
+      </w:r>
+      <w:r>
+        <w:rPr>
+          <w:lang w:val="en-US"/>
+        </w:rPr>
+        <w:t>.</w:t>
+      </w:r>
+      <w:r>
+        <w:rPr>
+          <w:lang w:val="en-US"/>
+        </w:rPr>
+        <w:tab/>
+        <w:t xml:space="preserve">Penganalisisan data </w:t>
+      </w:r>
+      <w:r>
+        <w:rPr>
+          <w:i/>
+          <w:lang w:val="en-US"/>
+        </w:rPr>
+        <w:t xml:space="preserve">warehouse </w:t>
+      </w:r>
+      <w:r>
+        <w:rPr>
+          <w:lang w:val="en-US"/>
+        </w:rPr>
+        <w:t>menggunakan OLAP (</w:t>
+      </w:r>
+      <w:r>
+        <w:rPr>
+          <w:i/>
+          <w:lang w:val="en-US"/>
+        </w:rPr>
+        <w:t>On-line Analytical Processing</w:t>
+      </w:r>
+      <w:r>
+        <w:rPr>
+          <w:lang w:val="en-US"/>
+        </w:rPr>
+        <w:t xml:space="preserve"> ).</w:t>
+      </w:r>
+    </w:p>
+    <w:p>
+      <w:pPr>
+        <w:ind w:left="720" w:hanging="294"/>
+        <w:rPr>
+          <w:lang w:val="en-US"/>
+        </w:rPr>
+      </w:pPr>
+      <w:r>
+        <w:rPr>
+          <w:lang w:val="en-US"/>
+        </w:rPr>
+        <w:t>3</w:t>
+      </w:r>
+      <w:r>
+        <w:rPr>
+          <w:lang w:val="en-US"/>
+        </w:rPr>
+        <w:t>.</w:t>
+      </w:r>
+      <w:r>
+        <w:rPr>
+          <w:lang w:val="en-US"/>
+        </w:rPr>
+        <w:tab/>
+        <w:t>Analisis pembangunan pera</w:t>
+      </w:r>
+      <w:r>
+        <w:rPr>
+          <w:lang w:val="en-US"/>
+        </w:rPr>
+        <w:t xml:space="preserve">ngkat lunak menggunakan </w:t>
+      </w:r>
+      <w:r>
+        <w:rPr>
+          <w:i/>
+          <w:lang w:val="en-US"/>
+        </w:rPr>
+        <w:t>Object Oriented</w:t>
+      </w:r>
+      <w:r>
+        <w:rPr>
+          <w:lang w:val="en-US"/>
+        </w:rPr>
+        <w:t>.</w:t>
+      </w:r>
+    </w:p>
+    <w:p>
+      <w:pPr>
+        <w:ind w:left="720" w:hanging="294"/>
+        <w:rPr>
+          <w:lang w:val="en-US"/>
+        </w:rPr>
+      </w:pPr>
+    </w:p>
+    <w:p>
+      <w:pPr>
+        <w:pStyle w:val="Heading1"/>
+        <w:rPr>
+          <w:lang w:val="en-US"/>
+        </w:rPr>
+      </w:pPr>
+      <w:bookmarkStart w:id="5" w:name="_Toc411803571"/>
+      <w:r>
+        <w:rPr>
+          <w:lang w:val="en-US"/>
+        </w:rPr>
+        <w:t>1.5</w:t>
+      </w:r>
+      <w:r>
+        <w:rPr>
+          <w:lang w:val="en-US"/>
+        </w:rPr>
+        <w:tab/>
+      </w:r>
+      <w:r>
+        <w:rPr>
+          <w:lang w:val="en-US"/>
+        </w:rPr>
+        <w:t>Metodologi Penelitian</w:t>
+      </w:r>
+      <w:bookmarkEnd w:id="5"/>
+    </w:p>
+    <w:p>
+      <w:pPr>
         <w:ind w:firstLine="426"/>
         <w:rPr>
-          <w:rFonts w:cs="Times New Roman"/>
-        </w:rPr>
-      </w:pPr>
-      <w:r>
-        <w:rPr>
-          <w:rFonts w:cs="Times New Roman"/>
-        </w:rPr>
-        <w:t>1.</w:t>
-      </w:r>
-      <w:r>
-        <w:rPr>
-          <w:rFonts w:cs="Times New Roman"/>
-        </w:rPr>
-        <w:tab/>
-        <w:t>Adanya satu media yang dapat mengelola data dalam jumlah yang besar.</w:t>
-      </w:r>
-    </w:p>
-    <w:p>
-      <w:pPr>
-        <w:ind w:left="720" w:hanging="294"/>
-        <w:rPr>
-          <w:rFonts w:cs="Times New Roman"/>
-        </w:rPr>
-      </w:pPr>
-      <w:r>
-        <w:rPr>
-          <w:rFonts w:cs="Times New Roman"/>
-        </w:rPr>
-        <w:t>2.</w:t>
-      </w:r>
-      <w:r>
-        <w:rPr>
-          <w:rFonts w:cs="Times New Roman"/>
-        </w:rPr>
-        <w:tab/>
-      </w:r>
-      <w:r>
-        <w:rPr>
-          <w:rFonts w:cs="Times New Roman"/>
-          <w:lang w:val="en-US"/>
-        </w:rPr>
-        <w:t>Memudahkan penganalisisan data transaksional</w:t>
-      </w:r>
-      <w:r>
-        <w:rPr>
-          <w:rFonts w:cs="Times New Roman"/>
-        </w:rPr>
-        <w:t>.</w:t>
-      </w:r>
-    </w:p>
-    <w:p>
-      <w:pPr>
-        <w:ind w:left="720" w:hanging="294"/>
-        <w:rPr>
-          <w:lang w:val="en-US"/>
-        </w:rPr>
-      </w:pPr>
-      <w:r>
-        <w:rPr>
-          <w:rFonts w:cs="Times New Roman"/>
-        </w:rPr>
-        <w:t>3.</w:t>
-      </w:r>
-      <w:r>
-        <w:rPr>
-          <w:rFonts w:cs="Times New Roman"/>
-        </w:rPr>
-        <w:tab/>
-      </w:r>
-      <w:r>
-        <w:rPr>
-          <w:rFonts w:cs="Times New Roman"/>
-          <w:lang w:val="en-US"/>
-        </w:rPr>
-        <w:t>Menerapkan metode logika fuzzy dalam pembangunan perangkat lunak</w:t>
-      </w:r>
-      <w:r>
-        <w:rPr>
-          <w:lang w:val="en-US"/>
-        </w:rPr>
-        <w:t xml:space="preserve">. </w:t>
-      </w:r>
-    </w:p>
-    <w:p>
-      <w:pPr>
-        <w:rPr>
-          <w:lang w:val="en-US"/>
-        </w:rPr>
-      </w:pPr>
-    </w:p>
-    <w:p>
-      <w:pPr>
-        <w:pStyle w:val="Heading1"/>
-        <w:rPr>
-          <w:lang w:val="en-US"/>
-        </w:rPr>
-      </w:pPr>
-      <w:bookmarkStart w:id="3" w:name="_Toc411803570"/>
-      <w:r>
-        <w:rPr>
-          <w:lang w:val="en-US"/>
-        </w:rPr>
-        <w:t>1.4</w:t>
-      </w:r>
-      <w:r>
-        <w:rPr>
-          <w:lang w:val="en-US"/>
-        </w:rPr>
-        <w:tab/>
-      </w:r>
-      <w:r>
-        <w:rPr>
-          <w:lang w:val="en-US"/>
-        </w:rPr>
-        <w:t>Batasan Masalah</w:t>
-      </w:r>
-      <w:bookmarkEnd w:id="3"/>
-    </w:p>
-    <w:p>
-      <w:pPr>
-        <w:ind w:left="720" w:hanging="294"/>
-        <w:rPr>
-          <w:lang w:val="en-US"/>
-        </w:rPr>
-      </w:pPr>
-      <w:r>
-        <w:rPr>
-          <w:lang w:val="en-US"/>
-        </w:rPr>
-        <w:t>1.</w:t>
-      </w:r>
-      <w:r>
-        <w:rPr>
-          <w:lang w:val="en-US"/>
-        </w:rPr>
-        <w:tab/>
-        <w:t xml:space="preserve">Pembahasan penelitian mencakup produk yang dipesan oleh konsumen, jenis sablon  yang digunakan dalam produk yang digunakan oleh kosumen, produk yang mengalami kerugian ataupun keuntungan, prilaku pembayaran konsumen dalam pemesanan produk. </w:t>
-      </w:r>
-    </w:p>
-    <w:p>
-      <w:pPr>
-        <w:ind w:left="720" w:hanging="294"/>
-        <w:rPr>
-          <w:lang w:val="en-US"/>
-        </w:rPr>
-      </w:pPr>
-      <w:r>
-        <w:rPr>
-          <w:lang w:val="en-US"/>
-        </w:rPr>
-        <w:t>2.</w:t>
-      </w:r>
-      <w:r>
-        <w:rPr>
-          <w:lang w:val="en-US"/>
-        </w:rPr>
-        <w:tab/>
+          <w:lang w:val="en-US"/>
+        </w:rPr>
+      </w:pPr>
+      <w:r>
+        <w:rPr>
+          <w:lang w:val="en-US"/>
+        </w:rPr>
+        <w:t xml:space="preserve">Metode penelitian yang digunakan dalam penelitian ini adalah metode deskriptif. Metode deskriptif menurut </w:t>
+      </w:r>
+      <w:r>
+        <w:rPr>
+          <w:b/>
+          <w:lang w:val="en-US"/>
+        </w:rPr>
+        <w:t>W.</w:t>
+      </w:r>
+      <w:r>
+        <w:rPr>
+          <w:b/>
+          <w:lang w:val="en-US"/>
+        </w:rPr>
+        <w:t xml:space="preserve"> </w:t>
+      </w:r>
+      <w:r>
+        <w:rPr>
+          <w:b/>
+          <w:lang w:val="en-US"/>
+        </w:rPr>
+        <w:t>Gulo</w:t>
+      </w:r>
+      <w:r>
+        <w:rPr>
+          <w:lang w:val="en-US"/>
+        </w:rPr>
+        <w:t xml:space="preserve"> dalam bukunya </w:t>
       </w:r>
       <w:r>
         <w:rPr>
           <w:i/>
           <w:lang w:val="en-US"/>
         </w:rPr>
-        <w:t xml:space="preserve">DBMS </w:t>
-      </w:r>
-      <w:r>
-        <w:rPr>
-          <w:lang w:val="en-US"/>
-        </w:rPr>
-        <w:t>menggunakan MySql.</w:t>
-      </w:r>
-    </w:p>
-    <w:p>
-      <w:pPr>
-        <w:ind w:left="720" w:hanging="294"/>
-        <w:rPr>
-          <w:lang w:val="en-US"/>
-        </w:rPr>
-      </w:pPr>
-      <w:r>
-        <w:rPr>
-          <w:lang w:val="en-US"/>
-        </w:rPr>
-        <w:t>3.</w:t>
-      </w:r>
-      <w:r>
-        <w:rPr>
-          <w:lang w:val="en-US"/>
-        </w:rPr>
-        <w:tab/>
-        <w:t xml:space="preserve">Penganalisisan dan pengujian data </w:t>
-      </w:r>
-      <w:r>
-        <w:rPr>
-          <w:i/>
-          <w:lang w:val="en-US"/>
-        </w:rPr>
-        <w:t xml:space="preserve">warehouse </w:t>
-      </w:r>
-      <w:r>
-        <w:rPr>
-          <w:lang w:val="en-US"/>
-        </w:rPr>
-        <w:t>menggunakan OLAP (</w:t>
-      </w:r>
-      <w:r>
-        <w:rPr>
-          <w:i/>
-          <w:lang w:val="en-US"/>
-        </w:rPr>
-        <w:t>On-line Analytical Processing</w:t>
-      </w:r>
-      <w:r>
-        <w:rPr>
-          <w:lang w:val="en-US"/>
-        </w:rPr>
-        <w:t xml:space="preserve"> ).</w:t>
-      </w:r>
-    </w:p>
-    <w:p>
-      <w:pPr>
-        <w:ind w:left="720" w:hanging="294"/>
-        <w:rPr>
-          <w:lang w:val="en-US"/>
-        </w:rPr>
-      </w:pPr>
-      <w:r>
-        <w:rPr>
-          <w:lang w:val="en-US"/>
-        </w:rPr>
-        <w:t>4.</w:t>
-      </w:r>
-      <w:r>
-        <w:rPr>
-          <w:lang w:val="en-US"/>
-        </w:rPr>
-        <w:tab/>
-        <w:t>Analisis pembangunan perangkat lunak menggunakan analisis prosedural atau terstruktur.</w:t>
-      </w:r>
-    </w:p>
-    <w:p>
-      <w:pPr>
-        <w:ind w:left="720" w:hanging="294"/>
-        <w:rPr>
-          <w:lang w:val="en-US"/>
-        </w:rPr>
-      </w:pPr>
-      <w:r>
-        <w:rPr>
-          <w:lang w:val="en-US"/>
-        </w:rPr>
-        <w:t>5.</w:t>
-      </w:r>
-      <w:r>
-        <w:rPr>
-          <w:lang w:val="en-US"/>
-        </w:rPr>
-        <w:tab/>
-        <w:t xml:space="preserve">Model pembangunan perangkat lunak menggunakan model </w:t>
-      </w:r>
-      <w:r>
-        <w:rPr>
-          <w:i/>
-          <w:lang w:val="en-US"/>
-        </w:rPr>
-        <w:t>waterfall</w:t>
-      </w:r>
-      <w:r>
-        <w:rPr>
-          <w:lang w:val="en-US"/>
-        </w:rPr>
-        <w:t>.</w:t>
-      </w:r>
-    </w:p>
-    <w:p>
-      <w:pPr>
-        <w:ind w:left="720" w:hanging="294"/>
-        <w:rPr>
-          <w:lang w:val="en-US"/>
-        </w:rPr>
-      </w:pPr>
-    </w:p>
-    <w:p>
-      <w:pPr>
-        <w:pStyle w:val="Heading1"/>
-        <w:rPr>
-          <w:lang w:val="en-US"/>
-        </w:rPr>
-      </w:pPr>
-      <w:bookmarkStart w:id="4" w:name="_Toc411803571"/>
-      <w:r>
-        <w:rPr>
-          <w:lang w:val="en-US"/>
-        </w:rPr>
-        <w:t>1.5</w:t>
-      </w:r>
-      <w:r>
-        <w:rPr>
-          <w:lang w:val="en-US"/>
-        </w:rPr>
-        <w:tab/>
-      </w:r>
-      <w:r>
-        <w:rPr>
-          <w:lang w:val="en-US"/>
-        </w:rPr>
-        <w:t>Metodologi Penelitian</w:t>
-      </w:r>
-      <w:bookmarkEnd w:id="4"/>
-    </w:p>
-    <w:p>
-      <w:pPr>
-        <w:ind w:firstLine="426"/>
-        <w:rPr>
-          <w:lang w:val="en-US"/>
-        </w:rPr>
-      </w:pPr>
-      <w:r>
-        <w:rPr>
-          <w:lang w:val="en-US"/>
-        </w:rPr>
-        <w:t xml:space="preserve">Metode penelitian yang digunakan dalam penelitian ini adalah metode deskriptif. Metode deskriptif menurut </w:t>
-      </w:r>
-      <w:r>
-        <w:rPr>
-          <w:b/>
-          <w:lang w:val="en-US"/>
-        </w:rPr>
-        <w:t>W.</w:t>
-      </w:r>
-      <w:r>
-        <w:rPr>
-          <w:b/>
-          <w:lang w:val="en-US"/>
-        </w:rPr>
-        <w:t xml:space="preserve"> </w:t>
-      </w:r>
-      <w:r>
-        <w:rPr>
-          <w:b/>
-          <w:lang w:val="en-US"/>
-        </w:rPr>
-        <w:t>Gulo</w:t>
-      </w:r>
-      <w:r>
-        <w:rPr>
-          <w:lang w:val="en-US"/>
-        </w:rPr>
-        <w:t xml:space="preserve"> dalam bukunya </w:t>
-      </w:r>
-      <w:r>
-        <w:rPr>
-          <w:i/>
-          <w:lang w:val="en-US"/>
-        </w:rPr>
         <w:t xml:space="preserve">Metodologi Penelitian </w:t>
       </w:r>
       <w:r>
         <w:rPr>
           <w:lang w:val="en-US"/>
         </w:rPr>
-        <w:t xml:space="preserve">adalah “ metode dengan tipe peneltian yang didasarkan dengan </w:t>
-      </w:r>
-      <w:r>
-        <w:rPr>
-          <w:lang w:val="en-US"/>
-        </w:rPr>
-        <w:lastRenderedPageBreak/>
-        <w:t xml:space="preserve">pertanyaan dasar </w:t>
+        <w:t xml:space="preserve">adalah “ metode dengan tipe peneltian yang didasarkan dengan pertanyaan dasar </w:t>
       </w:r>
       <w:r>
         <w:rPr>
@@ -1617,6 +1738,7 @@
           <w:id w:val="697973764"/>
           <w:citation/>
         </w:sdtPr>
+        <w:sdtEndPr/>
         <w:sdtContent>
           <w:r>
             <w:rPr>
@@ -1670,7 +1792,7 @@
           <w:lang w:val="en-US"/>
         </w:rPr>
       </w:pPr>
-      <w:bookmarkStart w:id="5" w:name="_Toc411803572"/>
+      <w:bookmarkStart w:id="6" w:name="_Toc411803572"/>
       <w:r>
         <w:rPr>
           <w:lang w:val="en-US"/>
@@ -1689,7 +1811,7 @@
         </w:rPr>
         <w:t>Metode Pengumpulan Data</w:t>
       </w:r>
-      <w:bookmarkEnd w:id="5"/>
+      <w:bookmarkEnd w:id="6"/>
     </w:p>
     <w:p>
       <w:pPr>
@@ -1769,6 +1891,7 @@
           <w:id w:val="-736013662"/>
           <w:citation/>
         </w:sdtPr>
+        <w:sdtEndPr/>
         <w:sdtContent>
           <w:r>
             <w:rPr>
@@ -1842,6 +1965,7 @@
         <w:rPr>
           <w:lang w:val="en-US"/>
         </w:rPr>
+        <w:lastRenderedPageBreak/>
         <w:tab/>
         <w:t xml:space="preserve">Menurut </w:t>
       </w:r>
@@ -1879,6 +2003,7 @@
           <w:id w:val="401879363"/>
           <w:citation/>
         </w:sdtPr>
+        <w:sdtEndPr/>
         <w:sdtContent>
           <w:r>
             <w:rPr>
@@ -1993,6 +2118,7 @@
           <w:id w:val="-51934342"/>
           <w:citation/>
         </w:sdtPr>
+        <w:sdtEndPr/>
         <w:sdtContent>
           <w:r>
             <w:rPr>
@@ -2108,6 +2234,7 @@
           <w:id w:val="-1941597886"/>
           <w:citation/>
         </w:sdtPr>
+        <w:sdtEndPr/>
         <w:sdtContent>
           <w:r>
             <w:rPr>
@@ -2224,6 +2351,7 @@
           <w:id w:val="1701283918"/>
           <w:citation/>
         </w:sdtPr>
+        <w:sdtEndPr/>
         <w:sdtContent>
           <w:r>
             <w:rPr>
@@ -2281,7 +2409,6 @@
         <w:rPr>
           <w:lang w:val="en-US"/>
         </w:rPr>
-        <w:lastRenderedPageBreak/>
         <w:t>a.</w:t>
       </w:r>
       <w:r>
@@ -2299,6 +2426,7 @@
           <w:id w:val="-596023881"/>
           <w:citation/>
         </w:sdtPr>
+        <w:sdtEndPr/>
         <w:sdtContent>
           <w:r>
             <w:rPr>
@@ -2373,6 +2501,7 @@
           <w:id w:val="-1575115311"/>
           <w:citation/>
         </w:sdtPr>
+        <w:sdtEndPr/>
         <w:sdtContent>
           <w:r>
             <w:rPr>
@@ -2447,6 +2576,7 @@
           <w:id w:val="-997953596"/>
           <w:citation/>
         </w:sdtPr>
+        <w:sdtEndPr/>
         <w:sdtContent>
           <w:r>
             <w:rPr>
@@ -2501,7 +2631,7 @@
           <w:lang w:val="en-US"/>
         </w:rPr>
       </w:pPr>
-      <w:bookmarkStart w:id="6" w:name="_Toc411803573"/>
+      <w:bookmarkStart w:id="7" w:name="_Toc411803573"/>
       <w:r>
         <w:rPr>
           <w:lang w:val="en-US"/>
@@ -2520,7 +2650,7 @@
         </w:rPr>
         <w:t>Metode Pembangunan Perangkat Lunak</w:t>
       </w:r>
-      <w:bookmarkEnd w:id="6"/>
+      <w:bookmarkEnd w:id="7"/>
     </w:p>
     <w:p>
       <w:pPr>
@@ -2601,6 +2731,7 @@
         <w:rPr>
           <w:lang w:val="en-US"/>
         </w:rPr>
+        <w:lastRenderedPageBreak/>
         <w:t>Proses pengumpulan kebutuhan secara lengkap yang dikemudian digunakan sebagai bahan analisis dan pendefinisian spesifikasi kebutuhan yang harus dipenuhi oleh perangkat lunak yang akan dibangun</w:t>
       </w:r>
       <w:sdt>
@@ -2611,6 +2742,7 @@
           <w:id w:val="-749499168"/>
           <w:citation/>
         </w:sdtPr>
+        <w:sdtEndPr/>
         <w:sdtContent>
           <w:r>
             <w:rPr>
@@ -2706,6 +2838,7 @@
           <w:id w:val="-1734618643"/>
           <w:citation/>
         </w:sdtPr>
+        <w:sdtEndPr/>
         <w:sdtContent>
           <w:r>
             <w:rPr>
@@ -2801,6 +2934,7 @@
           <w:id w:val="324397237"/>
           <w:citation/>
         </w:sdtPr>
+        <w:sdtEndPr/>
         <w:sdtContent>
           <w:r>
             <w:rPr>
@@ -2909,6 +3043,7 @@
           <w:id w:val="-1466115674"/>
           <w:citation/>
         </w:sdtPr>
+        <w:sdtEndPr/>
         <w:sdtContent>
           <w:r>
             <w:rPr>
@@ -3004,6 +3139,7 @@
           <w:id w:val="-98414868"/>
           <w:citation/>
         </w:sdtPr>
+        <w:sdtEndPr/>
         <w:sdtContent>
           <w:r>
             <w:rPr>
@@ -3077,7 +3213,7 @@
         <mc:AlternateContent>
           <mc:Choice Requires="wps">
             <w:drawing>
-              <wp:anchor distT="0" distB="0" distL="114300" distR="114300" simplePos="0" relativeHeight="251660288" behindDoc="0" locked="0" layoutInCell="1" allowOverlap="1" wp14:anchorId="59758967" wp14:editId="0D25165A">
+              <wp:anchor distT="0" distB="0" distL="114300" distR="114300" simplePos="0" relativeHeight="251633664" behindDoc="0" locked="0" layoutInCell="1" allowOverlap="1" wp14:anchorId="59758967" wp14:editId="0D25165A">
                 <wp:simplePos x="0" y="0"/>
                 <wp:positionH relativeFrom="column">
                   <wp:posOffset>97155</wp:posOffset>
@@ -3120,7 +3256,7 @@
                                 <w:lang w:val="en-US"/>
                               </w:rPr>
                             </w:pPr>
-                            <w:bookmarkStart w:id="7" w:name="_Toc411809706"/>
+                            <w:bookmarkStart w:id="8" w:name="_Toc411809706"/>
                             <w:r>
                               <w:t xml:space="preserve">Gambar </w:t>
                             </w:r>
@@ -3161,6 +3297,7 @@
                                 <w:id w:val="-426050644"/>
                                 <w:citation/>
                               </w:sdtPr>
+                              <w:sdtEndPr/>
                               <w:sdtContent>
                                 <w:r>
                                   <w:rPr>
@@ -3205,7 +3342,7 @@
                                 </w:r>
                               </w:sdtContent>
                             </w:sdt>
-                            <w:bookmarkEnd w:id="7"/>
+                            <w:bookmarkEnd w:id="8"/>
                           </w:p>
                         </w:txbxContent>
                       </wps:txbx>
@@ -3227,7 +3364,7 @@
                 <v:stroke joinstyle="miter"/>
                 <v:path gradientshapeok="t" o:connecttype="rect"/>
               </v:shapetype>
-              <v:shape id="Text Box 22" o:spid="_x0000_s1026" type="#_x0000_t202" style="position:absolute;left:0;text-align:left;margin-left:7.65pt;margin-top:160.05pt;width:362.85pt;height:.05pt;z-index:251660288;visibility:visible;mso-wrap-style:square;mso-wrap-distance-left:9pt;mso-wrap-distance-top:0;mso-wrap-distance-right:9pt;mso-wrap-distance-bottom:0;mso-position-horizontal:absolute;mso-position-horizontal-relative:text;mso-position-vertical:absolute;mso-position-vertical-relative:text;v-text-anchor:top" o:gfxdata="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" stroked="f">
+              <v:shape id="Text Box 22" o:spid="_x0000_s1026" type="#_x0000_t202" style="position:absolute;left:0;text-align:left;margin-left:7.65pt;margin-top:160.05pt;width:362.85pt;height:.05pt;z-index:251633664;visibility:visible;mso-wrap-style:square;mso-wrap-distance-left:9pt;mso-wrap-distance-top:0;mso-wrap-distance-right:9pt;mso-wrap-distance-bottom:0;mso-position-horizontal:absolute;mso-position-horizontal-relative:text;mso-position-vertical:absolute;mso-position-vertical-relative:text;v-text-anchor:top" o:gfxdata="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" stroked="f">
                 <v:textbox style="mso-fit-shape-to-text:t" inset="0,0,0,0">
                   <w:txbxContent>
                     <w:p>
@@ -3238,7 +3375,7 @@
                           <w:lang w:val="en-US"/>
                         </w:rPr>
                       </w:pPr>
-                      <w:bookmarkStart w:id="8" w:name="_Toc411809706"/>
+                      <w:bookmarkStart w:id="9" w:name="_Toc411809706"/>
                       <w:r>
                         <w:t xml:space="preserve">Gambar </w:t>
                       </w:r>
@@ -3279,6 +3416,7 @@
                           <w:id w:val="-426050644"/>
                           <w:citation/>
                         </w:sdtPr>
+                        <w:sdtEndPr/>
                         <w:sdtContent>
                           <w:r>
                             <w:rPr>
@@ -3323,7 +3461,7 @@
                           </w:r>
                         </w:sdtContent>
                       </w:sdt>
-                      <w:bookmarkEnd w:id="8"/>
+                      <w:bookmarkEnd w:id="9"/>
                     </w:p>
                   </w:txbxContent>
                 </v:textbox>
@@ -3339,7 +3477,7 @@
         <mc:AlternateContent>
           <mc:Choice Requires="wpg">
             <w:drawing>
-              <wp:anchor distT="0" distB="0" distL="114300" distR="114300" simplePos="0" relativeHeight="251659264" behindDoc="0" locked="0" layoutInCell="1" allowOverlap="1" wp14:anchorId="62D73DAE" wp14:editId="766624E2">
+              <wp:anchor distT="0" distB="0" distL="114300" distR="114300" simplePos="0" relativeHeight="251632640" behindDoc="0" locked="0" layoutInCell="1" allowOverlap="1" wp14:anchorId="62D73DAE" wp14:editId="766624E2">
                 <wp:simplePos x="0" y="0"/>
                 <wp:positionH relativeFrom="column">
                   <wp:posOffset>97572</wp:posOffset>
@@ -3898,7 +4036,7 @@
           </mc:Choice>
           <mc:Fallback>
             <w:pict>
-              <v:group w14:anchorId="62D73DAE" id="Group 21" o:spid="_x0000_s1027" style="position:absolute;left:0;text-align:left;margin-left:7.7pt;margin-top:-36.05pt;width:362.85pt;height:191.65pt;z-index:251659264" coordsize="46082,24337" o:gfxdata="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">
+              <v:group w14:anchorId="62D73DAE" id="Group 21" o:spid="_x0000_s1027" style="position:absolute;left:0;text-align:left;margin-left:7.7pt;margin-top:-36.05pt;width:362.85pt;height:191.65pt;z-index:251632640" coordsize="46082,24337" o:gfxdata="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">
                 <v:rect id="Rectangle 1" o:spid="_x0000_s1028" style="position:absolute;width:11144;height:5619;visibility:visible;mso-wrap-style:square;v-text-anchor:middle" o:gfxdata="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" fillcolor="white [3201]" strokecolor="black [3213]" strokeweight="1pt">
                   <v:textbox>
                     <w:txbxContent>
@@ -4073,53 +4211,52 @@
     </w:p>
     <w:p>
       <w:pPr>
+        <w:rPr>
+          <w:lang w:val="en-US"/>
+        </w:rPr>
+      </w:pPr>
+      <w:bookmarkStart w:id="10" w:name="_Toc411803577"/>
+    </w:p>
+    <w:p>
+      <w:pPr>
+        <w:rPr>
+          <w:lang w:val="en-US"/>
+        </w:rPr>
+      </w:pPr>
+    </w:p>
+    <w:p>
+      <w:pPr>
+        <w:rPr>
+          <w:lang w:val="en-US"/>
+        </w:rPr>
+      </w:pPr>
+    </w:p>
+    <w:p>
+      <w:pPr>
+        <w:rPr>
+          <w:lang w:val="en-US"/>
+        </w:rPr>
+      </w:pPr>
+    </w:p>
+    <w:p>
+      <w:pPr>
+        <w:rPr>
+          <w:lang w:val="en-US"/>
+        </w:rPr>
+      </w:pPr>
+    </w:p>
+    <w:p>
+      <w:pPr>
         <w:pStyle w:val="Heading1"/>
-        <w:ind w:left="426"/>
-        <w:rPr>
-          <w:lang w:val="en-US"/>
-        </w:rPr>
-      </w:pPr>
-      <w:bookmarkStart w:id="9" w:name="_Toc411803577"/>
-    </w:p>
-    <w:p>
-      <w:pPr>
-        <w:rPr>
-          <w:lang w:val="en-US"/>
-        </w:rPr>
-      </w:pPr>
-    </w:p>
-    <w:p>
-      <w:pPr>
-        <w:rPr>
-          <w:lang w:val="en-US"/>
-        </w:rPr>
-      </w:pPr>
-    </w:p>
-    <w:p>
-      <w:pPr>
-        <w:rPr>
-          <w:lang w:val="en-US"/>
-        </w:rPr>
-      </w:pPr>
-    </w:p>
-    <w:p>
-      <w:pPr>
-        <w:rPr>
-          <w:lang w:val="en-US"/>
-        </w:rPr>
-      </w:pPr>
-    </w:p>
-    <w:p>
-      <w:pPr>
-        <w:pStyle w:val="Heading1"/>
-        <w:rPr>
-          <w:lang w:val="en-US"/>
-        </w:rPr>
-      </w:pPr>
-      <w:r>
-        <w:rPr>
-          <w:lang w:val="en-US"/>
-        </w:rPr>
+        <w:rPr>
+          <w:lang w:val="en-US"/>
+        </w:rPr>
+      </w:pPr>
+      <w:r>
+        <w:rPr>
+          <w:lang w:val="en-US"/>
+        </w:rPr>
+        <w:lastRenderedPageBreak/>
         <w:t>1.6</w:t>
       </w:r>
       <w:r>
@@ -4134,7 +4271,7 @@
         </w:rPr>
         <w:t>Sistematika Penulisan</w:t>
       </w:r>
-      <w:bookmarkEnd w:id="9"/>
+      <w:bookmarkEnd w:id="10"/>
     </w:p>
     <w:p>
       <w:pPr>
@@ -4203,8 +4340,16 @@
         <w:rPr>
           <w:rFonts w:eastAsia="Malgun Gothic" w:cs="Times New Roman"/>
           <w:szCs w:val="24"/>
-        </w:rPr>
-        <w:t>Menguraikan tentang latar belakang permasalahan, mencoba merumuskan masalah, menentukan maksud dan tujuan, menentukan metodologi peneltian, serta sistematika penulisan.</w:t>
+          <w:lang w:val="en-US"/>
+        </w:rPr>
+        <w:t>Bab ini m</w:t>
+      </w:r>
+      <w:r>
+        <w:rPr>
+          <w:rFonts w:eastAsia="Malgun Gothic" w:cs="Times New Roman"/>
+          <w:szCs w:val="24"/>
+        </w:rPr>
+        <w:t>enguraikan tentang latar belakang permasalahan, mencoba merumuskan masalah, menentukan maksud dan tujuan, menentukan metodologi peneltian, serta sistematika penulisan.</w:t>
       </w:r>
     </w:p>
     <w:p>
@@ -4259,8 +4404,16 @@
         <w:rPr>
           <w:rFonts w:eastAsia="Malgun Gothic" w:cs="Times New Roman"/>
           <w:szCs w:val="24"/>
-        </w:rPr>
-        <w:t xml:space="preserve">Membahas berbagai konsep dasar dan teori-teori yang berkaitan dengan topik penelitian yang dilakukan dan hal-hal yang berguna dalam proses analisis permasalahan serta tinjauan terhadap penelitian-penelitian serupa yang telah pernah dilakukan sebelumnya termasuk sintesisnya. Membahas tentang konsep dasar serta teori-teori yang berkaitan dengan topik penelitian dan yang melandasi </w:t>
+          <w:lang w:val="en-US"/>
+        </w:rPr>
+        <w:t>Bab ini m</w:t>
+      </w:r>
+      <w:r>
+        <w:rPr>
+          <w:rFonts w:eastAsia="Malgun Gothic" w:cs="Times New Roman"/>
+          <w:szCs w:val="24"/>
+        </w:rPr>
+        <w:t xml:space="preserve">embahas berbagai konsep dasar dan teori-teori yang berkaitan dengan topik penelitian yang dilakukan dan hal-hal yang berguna dalam proses analisis permasalahan serta tinjauan terhadap penelitian-penelitian serupa yang telah pernah dilakukan sebelumnya termasuk sintesisnya. Membahas tentang konsep dasar serta teori-teori yang berkaitan dengan topik penelitian dan yang melandasi </w:t>
       </w:r>
       <w:r>
         <w:rPr>
@@ -4397,7 +4550,6 @@
           <w:b/>
           <w:szCs w:val="24"/>
         </w:rPr>
-        <w:lastRenderedPageBreak/>
         <w:t>BAB IV</w:t>
       </w:r>
       <w:r>
@@ -4518,153 +4670,6 @@
     </w:p>
     <w:p>
       <w:pPr>
-        <w:rPr>
-          <w:lang w:val="en-US"/>
-        </w:rPr>
-      </w:pPr>
-    </w:p>
-    <w:p>
-      <w:pPr>
-        <w:rPr>
-          <w:lang w:val="en-US"/>
-        </w:rPr>
-      </w:pPr>
-    </w:p>
-    <w:p>
-      <w:pPr>
-        <w:rPr>
-          <w:lang w:val="en-US"/>
-        </w:rPr>
-      </w:pPr>
-    </w:p>
-    <w:p>
-      <w:pPr>
-        <w:rPr>
-          <w:lang w:val="en-US"/>
-        </w:rPr>
-      </w:pPr>
-    </w:p>
-    <w:p>
-      <w:pPr>
-        <w:rPr>
-          <w:lang w:val="en-US"/>
-        </w:rPr>
-      </w:pPr>
-    </w:p>
-    <w:p>
-      <w:pPr>
-        <w:rPr>
-          <w:lang w:val="en-US"/>
-        </w:rPr>
-      </w:pPr>
-    </w:p>
-    <w:p>
-      <w:pPr>
-        <w:rPr>
-          <w:lang w:val="en-US"/>
-        </w:rPr>
-      </w:pPr>
-    </w:p>
-    <w:p>
-      <w:pPr>
-        <w:rPr>
-          <w:lang w:val="en-US"/>
-        </w:rPr>
-      </w:pPr>
-    </w:p>
-    <w:p>
-      <w:pPr>
-        <w:rPr>
-          <w:lang w:val="en-US"/>
-        </w:rPr>
-      </w:pPr>
-    </w:p>
-    <w:p>
-      <w:pPr>
-        <w:rPr>
-          <w:lang w:val="en-US"/>
-        </w:rPr>
-      </w:pPr>
-    </w:p>
-    <w:p>
-      <w:pPr>
-        <w:rPr>
-          <w:lang w:val="en-US"/>
-        </w:rPr>
-      </w:pPr>
-    </w:p>
-    <w:p>
-      <w:pPr>
-        <w:rPr>
-          <w:lang w:val="en-US"/>
-        </w:rPr>
-      </w:pPr>
-    </w:p>
-    <w:p>
-      <w:pPr>
-        <w:rPr>
-          <w:lang w:val="en-US"/>
-        </w:rPr>
-      </w:pPr>
-    </w:p>
-    <w:p>
-      <w:pPr>
-        <w:rPr>
-          <w:lang w:val="en-US"/>
-        </w:rPr>
-      </w:pPr>
-    </w:p>
-    <w:p>
-      <w:pPr>
-        <w:rPr>
-          <w:lang w:val="en-US"/>
-        </w:rPr>
-      </w:pPr>
-    </w:p>
-    <w:p>
-      <w:pPr>
-        <w:rPr>
-          <w:lang w:val="en-US"/>
-        </w:rPr>
-      </w:pPr>
-    </w:p>
-    <w:p>
-      <w:pPr>
-        <w:rPr>
-          <w:lang w:val="en-US"/>
-        </w:rPr>
-      </w:pPr>
-    </w:p>
-    <w:p>
-      <w:pPr>
-        <w:rPr>
-          <w:lang w:val="en-US"/>
-        </w:rPr>
-      </w:pPr>
-    </w:p>
-    <w:p>
-      <w:pPr>
-        <w:rPr>
-          <w:lang w:val="en-US"/>
-        </w:rPr>
-      </w:pPr>
-    </w:p>
-    <w:p>
-      <w:pPr>
-        <w:rPr>
-          <w:lang w:val="en-US"/>
-        </w:rPr>
-      </w:pPr>
-    </w:p>
-    <w:p>
-      <w:pPr>
-        <w:rPr>
-          <w:lang w:val="en-US"/>
-        </w:rPr>
-      </w:pPr>
-    </w:p>
-    <w:p>
-      <w:pPr>
         <w:pStyle w:val="Heading1"/>
         <w:jc w:val="center"/>
         <w:rPr>
@@ -4676,19 +4681,20 @@
           <w:lang w:val="en-US"/>
         </w:rPr>
         <w:lastRenderedPageBreak/>
-        <w:t xml:space="preserve">BAB II </w:t>
-      </w:r>
-    </w:p>
-    <w:p>
-      <w:pPr>
-        <w:pStyle w:val="Heading1"/>
+        <w:t>BAB II</w:t>
+      </w:r>
+    </w:p>
+    <w:p>
+      <w:pPr>
         <w:jc w:val="center"/>
         <w:rPr>
-          <w:lang w:val="en-US"/>
-        </w:rPr>
-      </w:pPr>
-      <w:r>
-        <w:rPr>
+          <w:b/>
+          <w:lang w:val="en-US"/>
+        </w:rPr>
+      </w:pPr>
+      <w:r>
+        <w:rPr>
+          <w:b/>
           <w:lang w:val="en-US"/>
         </w:rPr>
         <w:t>TINJAUAN PUSTAKA</w:t>
@@ -4729,49 +4735,99 @@
     </w:p>
     <w:p>
       <w:pPr>
-        <w:pStyle w:val="Heading3"/>
-        <w:spacing w:before="0"/>
-        <w:rPr>
-          <w:rFonts w:ascii="Times New Roman" w:hAnsi="Times New Roman" w:cs="Times New Roman"/>
-          <w:b/>
-          <w:color w:val="000000" w:themeColor="text1"/>
-          <w:lang w:val="en-US"/>
-        </w:rPr>
-      </w:pPr>
-      <w:r>
-        <w:rPr>
-          <w:rFonts w:ascii="Times New Roman" w:hAnsi="Times New Roman" w:cs="Times New Roman"/>
-          <w:b/>
-          <w:color w:val="000000" w:themeColor="text1"/>
-          <w:lang w:val="en-US"/>
-        </w:rPr>
-        <w:t>2.1.1</w:t>
-      </w:r>
-      <w:r>
-        <w:rPr>
-          <w:rFonts w:ascii="Times New Roman" w:hAnsi="Times New Roman" w:cs="Times New Roman"/>
-          <w:b/>
-          <w:color w:val="000000" w:themeColor="text1"/>
+        <w:rPr>
+          <w:lang w:val="en-US"/>
+        </w:rPr>
+      </w:pPr>
+      <w:r>
+        <w:rPr>
           <w:lang w:val="en-US"/>
         </w:rPr>
         <w:tab/>
-        <w:t>Visi Perusahaan</w:t>
-      </w:r>
-    </w:p>
-    <w:p>
-      <w:pPr>
-        <w:pStyle w:val="Heading3"/>
-        <w:spacing w:before="0"/>
-        <w:rPr>
-          <w:rFonts w:ascii="Times New Roman" w:hAnsi="Times New Roman" w:cs="Times New Roman"/>
-          <w:b/>
-          <w:color w:val="000000" w:themeColor="text1"/>
-          <w:lang w:val="en-US"/>
-        </w:rPr>
-      </w:pPr>
-      <w:r>
-        <w:rPr>
-          <w:rFonts w:ascii="Times New Roman" w:hAnsi="Times New Roman" w:cs="Times New Roman"/>
+        <w:t xml:space="preserve">Spaceman Clothing Indonesia merupakan perusahaan yang bergerak dalam bidang jasa penyediaan barang hasil olahan konveksi seperti kaos, kemeja, polo, jaket, dan lain – lain. Perusahaan ini didirikan sejak tahun 2010 yang hingga saat ini terus berkembang dan tetap aktif melayani setiap pemesenan konsumen di seluruh wilayah Indonesia yang menggunakan jasa dari perushaan ini. Perusahaan ini beralamat di </w:t>
+      </w:r>
+      <w:r>
+        <w:rPr>
+          <w:rFonts w:cs="Times New Roman"/>
+        </w:rPr>
+        <w:t>jalan Cigadung Raya Timur No. 5 Kecamatan Cimeunyan Bandung</w:t>
+      </w:r>
+      <w:r>
+        <w:rPr>
+          <w:rFonts w:cs="Times New Roman"/>
+          <w:lang w:val="en-US"/>
+        </w:rPr>
+        <w:t>.</w:t>
+      </w:r>
+    </w:p>
+    <w:p>
+      <w:pPr>
+        <w:rPr>
+          <w:rFonts w:cs="Times New Roman"/>
+          <w:b/>
+          <w:color w:val="000000" w:themeColor="text1"/>
+          <w:lang w:val="en-US"/>
+        </w:rPr>
+      </w:pPr>
+      <w:r>
+        <w:rPr>
+          <w:rFonts w:cs="Times New Roman"/>
+          <w:b/>
+          <w:color w:val="000000" w:themeColor="text1"/>
+          <w:lang w:val="en-US"/>
+        </w:rPr>
+        <w:t>2</w:t>
+      </w:r>
+      <w:r>
+        <w:rPr>
+          <w:rFonts w:cs="Times New Roman"/>
+          <w:b/>
+          <w:color w:val="000000" w:themeColor="text1"/>
+          <w:lang w:val="en-US"/>
+        </w:rPr>
+        <w:t>.1.1</w:t>
+      </w:r>
+      <w:r>
+        <w:rPr>
+          <w:rFonts w:cs="Times New Roman"/>
+          <w:b/>
+          <w:color w:val="000000" w:themeColor="text1"/>
+          <w:lang w:val="en-US"/>
+        </w:rPr>
+        <w:tab/>
+        <w:t xml:space="preserve">Visi </w:t>
+      </w:r>
+      <w:r>
+        <w:rPr>
+          <w:rFonts w:cs="Times New Roman"/>
+          <w:b/>
+          <w:color w:val="000000" w:themeColor="text1"/>
+          <w:lang w:val="en-US"/>
+        </w:rPr>
+        <w:t xml:space="preserve"> dan Misi </w:t>
+      </w:r>
+      <w:r>
+        <w:rPr>
+          <w:rFonts w:cs="Times New Roman"/>
+          <w:b/>
+          <w:color w:val="000000" w:themeColor="text1"/>
+          <w:lang w:val="en-US"/>
+        </w:rPr>
+        <w:t>Perusahaan</w:t>
+      </w:r>
+    </w:p>
+    <w:p>
+      <w:pPr>
+        <w:rPr>
+          <w:rFonts w:cs="Times New Roman"/>
+          <w:b/>
+          <w:color w:val="000000" w:themeColor="text1"/>
+          <w:lang w:val="en-US"/>
+        </w:rPr>
+      </w:pPr>
+      <w:r>
+        <w:rPr>
+          <w:rFonts w:cs="Times New Roman"/>
           <w:b/>
           <w:color w:val="000000" w:themeColor="text1"/>
           <w:lang w:val="en-US"/>
@@ -4780,119 +4836,2064 @@
       </w:r>
       <w:r>
         <w:rPr>
-          <w:rFonts w:ascii="Times New Roman" w:hAnsi="Times New Roman" w:cs="Times New Roman"/>
+          <w:rFonts w:cs="Times New Roman"/>
           <w:b/>
           <w:color w:val="000000" w:themeColor="text1"/>
           <w:lang w:val="en-US"/>
         </w:rPr>
         <w:tab/>
-        <w:t>Misi Perusahaan</w:t>
-      </w:r>
-    </w:p>
-    <w:p>
-      <w:pPr>
-        <w:pStyle w:val="Heading3"/>
-        <w:spacing w:before="0"/>
-        <w:rPr>
-          <w:rFonts w:ascii="Times New Roman" w:hAnsi="Times New Roman" w:cs="Times New Roman"/>
-          <w:b/>
-          <w:color w:val="000000" w:themeColor="text1"/>
-          <w:lang w:val="en-US"/>
-        </w:rPr>
-      </w:pPr>
-      <w:r>
-        <w:rPr>
-          <w:rFonts w:ascii="Times New Roman" w:hAnsi="Times New Roman" w:cs="Times New Roman"/>
-          <w:b/>
-          <w:color w:val="000000" w:themeColor="text1"/>
-          <w:lang w:val="en-US"/>
-        </w:rPr>
+        <w:t>Struktu</w:t>
+      </w:r>
+      <w:r>
+        <w:rPr>
+          <w:rFonts w:cs="Times New Roman"/>
+          <w:b/>
+          <w:color w:val="000000" w:themeColor="text1"/>
+          <w:lang w:val="en-US"/>
+        </w:rPr>
+        <w:t>r Organisasi</w:t>
+      </w:r>
+    </w:p>
+    <w:p>
+      <w:pPr>
+        <w:rPr>
+          <w:rFonts w:cs="Times New Roman"/>
+          <w:color w:val="000000" w:themeColor="text1"/>
+          <w:lang w:val="en-US"/>
+        </w:rPr>
+      </w:pPr>
+      <w:r>
+        <w:rPr>
+          <w:rFonts w:cs="Times New Roman"/>
+          <w:b/>
+          <w:color w:val="000000" w:themeColor="text1"/>
+          <w:lang w:val="en-US"/>
+        </w:rPr>
+        <w:tab/>
+      </w:r>
+      <w:r>
+        <w:rPr>
+          <w:rFonts w:cs="Times New Roman"/>
+          <w:color w:val="000000" w:themeColor="text1"/>
+          <w:lang w:val="en-US"/>
+        </w:rPr>
+        <w:t>Struktur Organasi merupakan pola hubungan antar bagian – bagian dari instansi atau menggambarkan dengan jelas pemisahan kegiatan pekerja antara bagian yang satu dengan bagian yang lain dalam suatu instnasi. Gambar 2.1  menjelaskan struktur organisasi yang ada di Spaceman Clothing Indonesia.</w:t>
+      </w:r>
+    </w:p>
+    <w:p>
+      <w:pPr>
+        <w:rPr>
+          <w:rFonts w:cs="Times New Roman"/>
+          <w:color w:val="000000" w:themeColor="text1"/>
+          <w:lang w:val="en-US"/>
+        </w:rPr>
+      </w:pPr>
+    </w:p>
+    <w:p>
+      <w:pPr>
+        <w:rPr>
+          <w:rFonts w:cs="Times New Roman"/>
+          <w:color w:val="000000" w:themeColor="text1"/>
+          <w:lang w:val="en-US"/>
+        </w:rPr>
+      </w:pPr>
+    </w:p>
+    <w:p>
+      <w:pPr>
+        <w:rPr>
+          <w:rFonts w:cs="Times New Roman"/>
+          <w:color w:val="000000" w:themeColor="text1"/>
+          <w:lang w:val="en-US"/>
+        </w:rPr>
+      </w:pPr>
+    </w:p>
+    <w:p>
+      <w:pPr>
+        <w:rPr>
+          <w:rFonts w:cs="Times New Roman"/>
+          <w:color w:val="000000" w:themeColor="text1"/>
+          <w:lang w:val="en-US"/>
+        </w:rPr>
+      </w:pPr>
+      <w:r>
+        <mc:AlternateContent>
+          <mc:Choice Requires="wps">
+            <w:drawing>
+              <wp:anchor distT="0" distB="0" distL="114300" distR="114300" simplePos="0" relativeHeight="251703296" behindDoc="0" locked="0" layoutInCell="1" allowOverlap="1" wp14:anchorId="074138A4" wp14:editId="6C26A2A6">
+                <wp:simplePos x="0" y="0"/>
+                <wp:positionH relativeFrom="column">
+                  <wp:posOffset>-595630</wp:posOffset>
+                </wp:positionH>
+                <wp:positionV relativeFrom="paragraph">
+                  <wp:posOffset>2641600</wp:posOffset>
+                </wp:positionV>
+                <wp:extent cx="5831840" cy="635"/>
+                <wp:effectExtent l="0" t="0" r="0" b="0"/>
+                <wp:wrapNone/>
+                <wp:docPr id="50" name="Text Box 50"/>
+                <wp:cNvGraphicFramePr/>
+                <a:graphic xmlns:a="http://schemas.openxmlformats.org/drawingml/2006/main">
+                  <a:graphicData uri="http://schemas.microsoft.com/office/word/2010/wordprocessingShape">
+                    <wps:wsp>
+                      <wps:cNvSpPr txBox="1"/>
+                      <wps:spPr>
+                        <a:xfrm>
+                          <a:off x="0" y="0"/>
+                          <a:ext cx="5831840" cy="635"/>
+                        </a:xfrm>
+                        <a:prstGeom prst="rect">
+                          <a:avLst/>
+                        </a:prstGeom>
+                        <a:solidFill>
+                          <a:prstClr val="white"/>
+                        </a:solidFill>
+                        <a:ln>
+                          <a:noFill/>
+                        </a:ln>
+                        <a:effectLst/>
+                      </wps:spPr>
+                      <wps:txbx>
+                        <w:txbxContent>
+                          <w:p>
+                            <w:pPr>
+                              <w:pStyle w:val="Caption"/>
+                              <w:rPr>
+                                <w:rFonts w:cs="Times New Roman"/>
+                                <w:lang w:val="en-US"/>
+                              </w:rPr>
+                            </w:pPr>
+                            <w:r>
+                              <w:t xml:space="preserve">Gambar </w:t>
+                            </w:r>
+                            <w:r>
+                              <w:fldChar w:fldCharType="begin"/>
+                            </w:r>
+                            <w:r>
+                              <w:instrText xml:space="preserve"> SEQ Gambar \* ARABIC </w:instrText>
+                            </w:r>
+                            <w:r>
+                              <w:fldChar w:fldCharType="separate"/>
+                            </w:r>
+                            <w:r>
+                              <w:t>2</w:t>
+                            </w:r>
+                            <w:r>
+                              <w:fldChar w:fldCharType="end"/>
+                            </w:r>
+                            <w:r>
+                              <w:rPr>
+                                <w:lang w:val="en-US"/>
+                              </w:rPr>
+                              <w:t xml:space="preserve"> Struktur Organisasi di Spaceman Clothing Indonesia</w:t>
+                            </w:r>
+                          </w:p>
+                        </w:txbxContent>
+                      </wps:txbx>
+                      <wps:bodyPr rot="0" spcFirstLastPara="0" vertOverflow="overflow" horzOverflow="overflow" vert="horz" wrap="square" lIns="0" tIns="0" rIns="0" bIns="0" numCol="1" spcCol="0" rtlCol="0" fromWordArt="0" anchor="t" anchorCtr="0" forceAA="0" compatLnSpc="1">
+                        <a:prstTxWarp prst="textNoShape">
+                          <a:avLst/>
+                        </a:prstTxWarp>
+                        <a:spAutoFit/>
+                      </wps:bodyPr>
+                    </wps:wsp>
+                  </a:graphicData>
+                </a:graphic>
+              </wp:anchor>
+            </w:drawing>
+          </mc:Choice>
+          <mc:Fallback>
+            <w:pict>
+              <v:shape w14:anchorId="074138A4" id="Text Box 50" o:spid="_x0000_s1041" type="#_x0000_t202" style="position:absolute;left:0;text-align:left;margin-left:-46.9pt;margin-top:208pt;width:459.2pt;height:.05pt;z-index:251703296;visibility:visible;mso-wrap-style:square;mso-wrap-distance-left:9pt;mso-wrap-distance-top:0;mso-wrap-distance-right:9pt;mso-wrap-distance-bottom:0;mso-position-horizontal:absolute;mso-position-horizontal-relative:text;mso-position-vertical:absolute;mso-position-vertical-relative:text;v-text-anchor:top" o:gfxdata="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" stroked="f">
+                <v:textbox style="mso-fit-shape-to-text:t" inset="0,0,0,0">
+                  <w:txbxContent>
+                    <w:p>
+                      <w:pPr>
+                        <w:pStyle w:val="Caption"/>
+                        <w:rPr>
+                          <w:rFonts w:cs="Times New Roman"/>
+                          <w:lang w:val="en-US"/>
+                        </w:rPr>
+                      </w:pPr>
+                      <w:r>
+                        <w:t xml:space="preserve">Gambar </w:t>
+                      </w:r>
+                      <w:r>
+                        <w:fldChar w:fldCharType="begin"/>
+                      </w:r>
+                      <w:r>
+                        <w:instrText xml:space="preserve"> SEQ Gambar \* ARABIC </w:instrText>
+                      </w:r>
+                      <w:r>
+                        <w:fldChar w:fldCharType="separate"/>
+                      </w:r>
+                      <w:r>
+                        <w:t>2</w:t>
+                      </w:r>
+                      <w:r>
+                        <w:fldChar w:fldCharType="end"/>
+                      </w:r>
+                      <w:r>
+                        <w:rPr>
+                          <w:lang w:val="en-US"/>
+                        </w:rPr>
+                        <w:t xml:space="preserve"> Struktur Organisasi di Spaceman Clothing Indonesia</w:t>
+                      </w:r>
+                    </w:p>
+                  </w:txbxContent>
+                </v:textbox>
+              </v:shape>
+            </w:pict>
+          </mc:Fallback>
+        </mc:AlternateContent>
+      </w:r>
+      <w:r>
+        <w:rPr>
+          <w:rFonts w:cs="Times New Roman"/>
+          <w:color w:val="000000" w:themeColor="text1"/>
+          <w:lang w:val="en-US"/>
+        </w:rPr>
+        <mc:AlternateContent>
+          <mc:Choice Requires="wpg">
+            <w:drawing>
+              <wp:anchor distT="0" distB="0" distL="114300" distR="114300" simplePos="0" relativeHeight="251701248" behindDoc="0" locked="0" layoutInCell="1" allowOverlap="1">
+                <wp:simplePos x="0" y="0"/>
+                <wp:positionH relativeFrom="column">
+                  <wp:posOffset>-595630</wp:posOffset>
+                </wp:positionH>
+                <wp:positionV relativeFrom="paragraph">
+                  <wp:posOffset>-148895</wp:posOffset>
+                </wp:positionV>
+                <wp:extent cx="5832043" cy="2733066"/>
+                <wp:effectExtent l="0" t="0" r="16510" b="10160"/>
+                <wp:wrapNone/>
+                <wp:docPr id="48" name="Group 48"/>
+                <wp:cNvGraphicFramePr/>
+                <a:graphic xmlns:a="http://schemas.openxmlformats.org/drawingml/2006/main">
+                  <a:graphicData uri="http://schemas.microsoft.com/office/word/2010/wordprocessingGroup">
+                    <wpg:wgp>
+                      <wpg:cNvGrpSpPr/>
+                      <wpg:grpSpPr>
+                        <a:xfrm>
+                          <a:off x="0" y="0"/>
+                          <a:ext cx="5832043" cy="2733066"/>
+                          <a:chOff x="0" y="0"/>
+                          <a:chExt cx="5832043" cy="2733066"/>
+                        </a:xfrm>
+                      </wpg:grpSpPr>
+                      <wps:wsp>
+                        <wps:cNvPr id="43" name="Straight Connector 43"/>
+                        <wps:cNvCnPr/>
+                        <wps:spPr>
+                          <a:xfrm>
+                            <a:off x="3218688" y="2004365"/>
+                            <a:ext cx="635" cy="64770"/>
+                          </a:xfrm>
+                          <a:prstGeom prst="line">
+                            <a:avLst/>
+                          </a:prstGeom>
+                        </wps:spPr>
+                        <wps:style>
+                          <a:lnRef idx="1">
+                            <a:schemeClr val="dk1"/>
+                          </a:lnRef>
+                          <a:fillRef idx="0">
+                            <a:schemeClr val="dk1"/>
+                          </a:fillRef>
+                          <a:effectRef idx="0">
+                            <a:schemeClr val="dk1"/>
+                          </a:effectRef>
+                          <a:fontRef idx="minor">
+                            <a:schemeClr val="tx1"/>
+                          </a:fontRef>
+                        </wps:style>
+                        <wps:bodyPr/>
+                      </wps:wsp>
+                      <wps:wsp>
+                        <wps:cNvPr id="4" name="Rectangle 4"/>
+                        <wps:cNvSpPr/>
+                        <wps:spPr>
+                          <a:xfrm>
+                            <a:off x="2106778" y="0"/>
+                            <a:ext cx="1190625" cy="333375"/>
+                          </a:xfrm>
+                          <a:prstGeom prst="rect">
+                            <a:avLst/>
+                          </a:prstGeom>
+                          <a:ln>
+                            <a:solidFill>
+                              <a:schemeClr val="tx1"/>
+                            </a:solidFill>
+                          </a:ln>
+                        </wps:spPr>
+                        <wps:style>
+                          <a:lnRef idx="2">
+                            <a:schemeClr val="accent6"/>
+                          </a:lnRef>
+                          <a:fillRef idx="1">
+                            <a:schemeClr val="lt1"/>
+                          </a:fillRef>
+                          <a:effectRef idx="0">
+                            <a:schemeClr val="accent6"/>
+                          </a:effectRef>
+                          <a:fontRef idx="minor">
+                            <a:schemeClr val="dk1"/>
+                          </a:fontRef>
+                        </wps:style>
+                        <wps:txbx>
+                          <w:txbxContent>
+                            <w:p>
+                              <w:pPr>
+                                <w:jc w:val="center"/>
+                                <w:rPr>
+                                  <w:lang w:val="en-US"/>
+                                </w:rPr>
+                              </w:pPr>
+                              <w:r>
+                                <w:rPr>
+                                  <w:lang w:val="en-US"/>
+                                </w:rPr>
+                                <w:t>Owner</w:t>
+                              </w:r>
+                            </w:p>
+                          </w:txbxContent>
+                        </wps:txbx>
+                        <wps:bodyPr rot="0" spcFirstLastPara="0" vertOverflow="overflow" horzOverflow="overflow" vert="horz" wrap="square" lIns="91440" tIns="45720" rIns="91440" bIns="45720" numCol="1" spcCol="0" rtlCol="0" fromWordArt="0" anchor="ctr" anchorCtr="0" forceAA="0" compatLnSpc="1">
+                          <a:prstTxWarp prst="textNoShape">
+                            <a:avLst/>
+                          </a:prstTxWarp>
+                          <a:noAutofit/>
+                        </wps:bodyPr>
+                      </wps:wsp>
+                      <wps:wsp>
+                        <wps:cNvPr id="12" name="Rectangle 12"/>
+                        <wps:cNvSpPr/>
+                        <wps:spPr>
+                          <a:xfrm>
+                            <a:off x="2150669" y="665684"/>
+                            <a:ext cx="1143000" cy="523875"/>
+                          </a:xfrm>
+                          <a:prstGeom prst="rect">
+                            <a:avLst/>
+                          </a:prstGeom>
+                          <a:ln>
+                            <a:solidFill>
+                              <a:schemeClr val="tx1"/>
+                            </a:solidFill>
+                          </a:ln>
+                        </wps:spPr>
+                        <wps:style>
+                          <a:lnRef idx="2">
+                            <a:schemeClr val="accent6"/>
+                          </a:lnRef>
+                          <a:fillRef idx="1">
+                            <a:schemeClr val="lt1"/>
+                          </a:fillRef>
+                          <a:effectRef idx="0">
+                            <a:schemeClr val="accent6"/>
+                          </a:effectRef>
+                          <a:fontRef idx="minor">
+                            <a:schemeClr val="dk1"/>
+                          </a:fontRef>
+                        </wps:style>
+                        <wps:txbx>
+                          <w:txbxContent>
+                            <w:p>
+                              <w:pPr>
+                                <w:jc w:val="center"/>
+                                <w:rPr>
+                                  <w:lang w:val="en-US"/>
+                                </w:rPr>
+                              </w:pPr>
+                              <w:r>
+                                <w:rPr>
+                                  <w:lang w:val="en-US"/>
+                                </w:rPr>
+                                <w:t>Pengawas Produksi</w:t>
+                              </w:r>
+                            </w:p>
+                          </w:txbxContent>
+                        </wps:txbx>
+                        <wps:bodyPr rot="0" spcFirstLastPara="0" vertOverflow="overflow" horzOverflow="overflow" vert="horz" wrap="square" lIns="91440" tIns="45720" rIns="91440" bIns="45720" numCol="1" spcCol="0" rtlCol="0" fromWordArt="0" anchor="ctr" anchorCtr="0" forceAA="0" compatLnSpc="1">
+                          <a:prstTxWarp prst="textNoShape">
+                            <a:avLst/>
+                          </a:prstTxWarp>
+                          <a:noAutofit/>
+                        </wps:bodyPr>
+                      </wps:wsp>
+                      <wps:wsp>
+                        <wps:cNvPr id="5" name="Rectangle 5"/>
+                        <wps:cNvSpPr/>
+                        <wps:spPr>
+                          <a:xfrm>
+                            <a:off x="0" y="1411834"/>
+                            <a:ext cx="1257300" cy="600075"/>
+                          </a:xfrm>
+                          <a:prstGeom prst="rect">
+                            <a:avLst/>
+                          </a:prstGeom>
+                          <a:ln>
+                            <a:solidFill>
+                              <a:schemeClr val="tx1"/>
+                            </a:solidFill>
+                          </a:ln>
+                        </wps:spPr>
+                        <wps:style>
+                          <a:lnRef idx="2">
+                            <a:schemeClr val="accent6"/>
+                          </a:lnRef>
+                          <a:fillRef idx="1">
+                            <a:schemeClr val="lt1"/>
+                          </a:fillRef>
+                          <a:effectRef idx="0">
+                            <a:schemeClr val="accent6"/>
+                          </a:effectRef>
+                          <a:fontRef idx="minor">
+                            <a:schemeClr val="dk1"/>
+                          </a:fontRef>
+                        </wps:style>
+                        <wps:txbx>
+                          <w:txbxContent>
+                            <w:p>
+                              <w:pPr>
+                                <w:jc w:val="center"/>
+                                <w:rPr>
+                                  <w:lang w:val="en-US"/>
+                                </w:rPr>
+                              </w:pPr>
+                              <w:r>
+                                <w:rPr>
+                                  <w:lang w:val="en-US"/>
+                                </w:rPr>
+                                <w:t>Administrasi</w:t>
+                              </w:r>
+                              <w:r>
+                                <w:rPr>
+                                  <w:lang w:val="en-US"/>
+                                </w:rPr>
+                                <w:t xml:space="preserve"> dan Perencanaan</w:t>
+                              </w:r>
+                            </w:p>
+                          </w:txbxContent>
+                        </wps:txbx>
+                        <wps:bodyPr rot="0" spcFirstLastPara="0" vertOverflow="overflow" horzOverflow="overflow" vert="horz" wrap="square" lIns="91440" tIns="45720" rIns="91440" bIns="45720" numCol="1" spcCol="0" rtlCol="0" fromWordArt="0" anchor="ctr" anchorCtr="0" forceAA="0" compatLnSpc="1">
+                          <a:prstTxWarp prst="textNoShape">
+                            <a:avLst/>
+                          </a:prstTxWarp>
+                          <a:noAutofit/>
+                        </wps:bodyPr>
+                      </wps:wsp>
+                      <wps:wsp>
+                        <wps:cNvPr id="15" name="Rectangle 15"/>
+                        <wps:cNvSpPr/>
+                        <wps:spPr>
+                          <a:xfrm>
+                            <a:off x="1455725" y="1411834"/>
+                            <a:ext cx="1009650" cy="600075"/>
+                          </a:xfrm>
+                          <a:prstGeom prst="rect">
+                            <a:avLst/>
+                          </a:prstGeom>
+                          <a:ln>
+                            <a:solidFill>
+                              <a:schemeClr val="tx1"/>
+                            </a:solidFill>
+                          </a:ln>
+                        </wps:spPr>
+                        <wps:style>
+                          <a:lnRef idx="2">
+                            <a:schemeClr val="accent6"/>
+                          </a:lnRef>
+                          <a:fillRef idx="1">
+                            <a:schemeClr val="lt1"/>
+                          </a:fillRef>
+                          <a:effectRef idx="0">
+                            <a:schemeClr val="accent6"/>
+                          </a:effectRef>
+                          <a:fontRef idx="minor">
+                            <a:schemeClr val="dk1"/>
+                          </a:fontRef>
+                        </wps:style>
+                        <wps:txbx>
+                          <w:txbxContent>
+                            <w:p>
+                              <w:pPr>
+                                <w:jc w:val="center"/>
+                                <w:rPr>
+                                  <w:lang w:val="en-US"/>
+                                </w:rPr>
+                              </w:pPr>
+                              <w:r>
+                                <w:rPr>
+                                  <w:lang w:val="en-US"/>
+                                </w:rPr>
+                                <w:t>Kepala Penjahit</w:t>
+                              </w:r>
+                            </w:p>
+                          </w:txbxContent>
+                        </wps:txbx>
+                        <wps:bodyPr rot="0" spcFirstLastPara="0" vertOverflow="overflow" horzOverflow="overflow" vert="horz" wrap="square" lIns="91440" tIns="45720" rIns="91440" bIns="45720" numCol="1" spcCol="0" rtlCol="0" fromWordArt="0" anchor="ctr" anchorCtr="0" forceAA="0" compatLnSpc="1">
+                          <a:prstTxWarp prst="textNoShape">
+                            <a:avLst/>
+                          </a:prstTxWarp>
+                          <a:noAutofit/>
+                        </wps:bodyPr>
+                      </wps:wsp>
+                      <wps:wsp>
+                        <wps:cNvPr id="16" name="Rectangle 16"/>
+                        <wps:cNvSpPr/>
+                        <wps:spPr>
+                          <a:xfrm>
+                            <a:off x="2618842" y="1411834"/>
+                            <a:ext cx="1228725" cy="600075"/>
+                          </a:xfrm>
+                          <a:prstGeom prst="rect">
+                            <a:avLst/>
+                          </a:prstGeom>
+                          <a:ln>
+                            <a:solidFill>
+                              <a:schemeClr val="tx1"/>
+                            </a:solidFill>
+                          </a:ln>
+                        </wps:spPr>
+                        <wps:style>
+                          <a:lnRef idx="2">
+                            <a:schemeClr val="accent6"/>
+                          </a:lnRef>
+                          <a:fillRef idx="1">
+                            <a:schemeClr val="lt1"/>
+                          </a:fillRef>
+                          <a:effectRef idx="0">
+                            <a:schemeClr val="accent6"/>
+                          </a:effectRef>
+                          <a:fontRef idx="minor">
+                            <a:schemeClr val="dk1"/>
+                          </a:fontRef>
+                        </wps:style>
+                        <wps:txbx>
+                          <w:txbxContent>
+                            <w:p>
+                              <w:pPr>
+                                <w:jc w:val="center"/>
+                                <w:rPr>
+                                  <w:lang w:val="en-US"/>
+                                </w:rPr>
+                              </w:pPr>
+                              <w:r>
+                                <w:rPr>
+                                  <w:lang w:val="en-US"/>
+                                </w:rPr>
+                                <w:t>Kepala Kualitas dan desain</w:t>
+                              </w:r>
+                            </w:p>
+                          </w:txbxContent>
+                        </wps:txbx>
+                        <wps:bodyPr rot="0" spcFirstLastPara="0" vertOverflow="overflow" horzOverflow="overflow" vert="horz" wrap="square" lIns="91440" tIns="45720" rIns="91440" bIns="45720" numCol="1" spcCol="0" rtlCol="0" fromWordArt="0" anchor="ctr" anchorCtr="0" forceAA="0" compatLnSpc="1">
+                          <a:prstTxWarp prst="textNoShape">
+                            <a:avLst/>
+                          </a:prstTxWarp>
+                          <a:noAutofit/>
+                        </wps:bodyPr>
+                      </wps:wsp>
+                      <wps:wsp>
+                        <wps:cNvPr id="24" name="Rectangle 24"/>
+                        <wps:cNvSpPr/>
+                        <wps:spPr>
+                          <a:xfrm>
+                            <a:off x="4689043" y="2201876"/>
+                            <a:ext cx="1143000" cy="523875"/>
+                          </a:xfrm>
+                          <a:prstGeom prst="rect">
+                            <a:avLst/>
+                          </a:prstGeom>
+                          <a:ln>
+                            <a:solidFill>
+                              <a:schemeClr val="tx1"/>
+                            </a:solidFill>
+                          </a:ln>
+                        </wps:spPr>
+                        <wps:style>
+                          <a:lnRef idx="2">
+                            <a:schemeClr val="accent6"/>
+                          </a:lnRef>
+                          <a:fillRef idx="1">
+                            <a:schemeClr val="lt1"/>
+                          </a:fillRef>
+                          <a:effectRef idx="0">
+                            <a:schemeClr val="accent6"/>
+                          </a:effectRef>
+                          <a:fontRef idx="minor">
+                            <a:schemeClr val="dk1"/>
+                          </a:fontRef>
+                        </wps:style>
+                        <wps:txbx>
+                          <w:txbxContent>
+                            <w:p>
+                              <w:pPr>
+                                <w:jc w:val="center"/>
+                                <w:rPr>
+                                  <w:lang w:val="en-US"/>
+                                </w:rPr>
+                              </w:pPr>
+                              <w:r>
+                                <w:rPr>
+                                  <w:lang w:val="en-US"/>
+                                </w:rPr>
+                                <w:t>Staff Lapangan</w:t>
+                              </w:r>
+                            </w:p>
+                          </w:txbxContent>
+                        </wps:txbx>
+                        <wps:bodyPr rot="0" spcFirstLastPara="0" vertOverflow="overflow" horzOverflow="overflow" vert="horz" wrap="square" lIns="91440" tIns="45720" rIns="91440" bIns="45720" numCol="1" spcCol="0" rtlCol="0" fromWordArt="0" anchor="ctr" anchorCtr="0" forceAA="0" compatLnSpc="1">
+                          <a:prstTxWarp prst="textNoShape">
+                            <a:avLst/>
+                          </a:prstTxWarp>
+                          <a:noAutofit/>
+                        </wps:bodyPr>
+                      </wps:wsp>
+                      <wps:wsp>
+                        <wps:cNvPr id="25" name="Rectangle 25"/>
+                        <wps:cNvSpPr/>
+                        <wps:spPr>
+                          <a:xfrm>
+                            <a:off x="1163117" y="2209191"/>
+                            <a:ext cx="1143000" cy="523875"/>
+                          </a:xfrm>
+                          <a:prstGeom prst="rect">
+                            <a:avLst/>
+                          </a:prstGeom>
+                          <a:ln>
+                            <a:solidFill>
+                              <a:schemeClr val="tx1"/>
+                            </a:solidFill>
+                          </a:ln>
+                        </wps:spPr>
+                        <wps:style>
+                          <a:lnRef idx="2">
+                            <a:schemeClr val="accent6"/>
+                          </a:lnRef>
+                          <a:fillRef idx="1">
+                            <a:schemeClr val="lt1"/>
+                          </a:fillRef>
+                          <a:effectRef idx="0">
+                            <a:schemeClr val="accent6"/>
+                          </a:effectRef>
+                          <a:fontRef idx="minor">
+                            <a:schemeClr val="dk1"/>
+                          </a:fontRef>
+                        </wps:style>
+                        <wps:txbx>
+                          <w:txbxContent>
+                            <w:p>
+                              <w:pPr>
+                                <w:jc w:val="center"/>
+                                <w:rPr>
+                                  <w:lang w:val="en-US"/>
+                                </w:rPr>
+                              </w:pPr>
+                              <w:r>
+                                <w:rPr>
+                                  <w:lang w:val="en-US"/>
+                                </w:rPr>
+                                <w:t>Staff Penjahit</w:t>
+                              </w:r>
+                            </w:p>
+                          </w:txbxContent>
+                        </wps:txbx>
+                        <wps:bodyPr rot="0" spcFirstLastPara="0" vertOverflow="overflow" horzOverflow="overflow" vert="horz" wrap="square" lIns="91440" tIns="45720" rIns="91440" bIns="45720" numCol="1" spcCol="0" rtlCol="0" fromWordArt="0" anchor="ctr" anchorCtr="0" forceAA="0" compatLnSpc="1">
+                          <a:prstTxWarp prst="textNoShape">
+                            <a:avLst/>
+                          </a:prstTxWarp>
+                          <a:noAutofit/>
+                        </wps:bodyPr>
+                      </wps:wsp>
+                      <wps:wsp>
+                        <wps:cNvPr id="30" name="Straight Connector 30"/>
+                        <wps:cNvCnPr/>
+                        <wps:spPr>
+                          <a:xfrm>
+                            <a:off x="570586" y="526695"/>
+                            <a:ext cx="2124075" cy="0"/>
+                          </a:xfrm>
+                          <a:prstGeom prst="line">
+                            <a:avLst/>
+                          </a:prstGeom>
+                        </wps:spPr>
+                        <wps:style>
+                          <a:lnRef idx="1">
+                            <a:schemeClr val="dk1"/>
+                          </a:lnRef>
+                          <a:fillRef idx="0">
+                            <a:schemeClr val="dk1"/>
+                          </a:fillRef>
+                          <a:effectRef idx="0">
+                            <a:schemeClr val="dk1"/>
+                          </a:effectRef>
+                          <a:fontRef idx="minor">
+                            <a:schemeClr val="tx1"/>
+                          </a:fontRef>
+                        </wps:style>
+                        <wps:bodyPr/>
+                      </wps:wsp>
+                      <wps:wsp>
+                        <wps:cNvPr id="32" name="Straight Connector 32"/>
+                        <wps:cNvCnPr/>
+                        <wps:spPr>
+                          <a:xfrm>
+                            <a:off x="2691994" y="336500"/>
+                            <a:ext cx="0" cy="190500"/>
+                          </a:xfrm>
+                          <a:prstGeom prst="line">
+                            <a:avLst/>
+                          </a:prstGeom>
+                        </wps:spPr>
+                        <wps:style>
+                          <a:lnRef idx="1">
+                            <a:schemeClr val="dk1"/>
+                          </a:lnRef>
+                          <a:fillRef idx="0">
+                            <a:schemeClr val="dk1"/>
+                          </a:fillRef>
+                          <a:effectRef idx="0">
+                            <a:schemeClr val="dk1"/>
+                          </a:effectRef>
+                          <a:fontRef idx="minor">
+                            <a:schemeClr val="tx1"/>
+                          </a:fontRef>
+                        </wps:style>
+                        <wps:bodyPr/>
+                      </wps:wsp>
+                      <wps:wsp>
+                        <wps:cNvPr id="33" name="Straight Arrow Connector 33"/>
+                        <wps:cNvCnPr/>
+                        <wps:spPr>
+                          <a:xfrm>
+                            <a:off x="570586" y="526695"/>
+                            <a:ext cx="0" cy="885825"/>
+                          </a:xfrm>
+                          <a:prstGeom prst="straightConnector1">
+                            <a:avLst/>
+                          </a:prstGeom>
+                          <a:ln>
+                            <a:tailEnd type="triangle"/>
+                          </a:ln>
+                        </wps:spPr>
+                        <wps:style>
+                          <a:lnRef idx="1">
+                            <a:schemeClr val="dk1"/>
+                          </a:lnRef>
+                          <a:fillRef idx="0">
+                            <a:schemeClr val="dk1"/>
+                          </a:fillRef>
+                          <a:effectRef idx="0">
+                            <a:schemeClr val="dk1"/>
+                          </a:effectRef>
+                          <a:fontRef idx="minor">
+                            <a:schemeClr val="tx1"/>
+                          </a:fontRef>
+                        </wps:style>
+                        <wps:bodyPr/>
+                      </wps:wsp>
+                      <wps:wsp>
+                        <wps:cNvPr id="34" name="Straight Arrow Connector 34"/>
+                        <wps:cNvCnPr/>
+                        <wps:spPr>
+                          <a:xfrm>
+                            <a:off x="2691994" y="526695"/>
+                            <a:ext cx="0" cy="142875"/>
+                          </a:xfrm>
+                          <a:prstGeom prst="straightConnector1">
+                            <a:avLst/>
+                          </a:prstGeom>
+                          <a:ln>
+                            <a:tailEnd type="triangle"/>
+                          </a:ln>
+                        </wps:spPr>
+                        <wps:style>
+                          <a:lnRef idx="1">
+                            <a:schemeClr val="dk1"/>
+                          </a:lnRef>
+                          <a:fillRef idx="0">
+                            <a:schemeClr val="dk1"/>
+                          </a:fillRef>
+                          <a:effectRef idx="0">
+                            <a:schemeClr val="dk1"/>
+                          </a:effectRef>
+                          <a:fontRef idx="minor">
+                            <a:schemeClr val="tx1"/>
+                          </a:fontRef>
+                        </wps:style>
+                        <wps:bodyPr/>
+                      </wps:wsp>
+                      <wps:wsp>
+                        <wps:cNvPr id="35" name="Straight Connector 35"/>
+                        <wps:cNvCnPr/>
+                        <wps:spPr>
+                          <a:xfrm>
+                            <a:off x="2691994" y="1192378"/>
+                            <a:ext cx="0" cy="85725"/>
+                          </a:xfrm>
+                          <a:prstGeom prst="line">
+                            <a:avLst/>
+                          </a:prstGeom>
+                        </wps:spPr>
+                        <wps:style>
+                          <a:lnRef idx="1">
+                            <a:schemeClr val="dk1"/>
+                          </a:lnRef>
+                          <a:fillRef idx="0">
+                            <a:schemeClr val="dk1"/>
+                          </a:fillRef>
+                          <a:effectRef idx="0">
+                            <a:schemeClr val="dk1"/>
+                          </a:effectRef>
+                          <a:fontRef idx="minor">
+                            <a:schemeClr val="tx1"/>
+                          </a:fontRef>
+                        </wps:style>
+                        <wps:bodyPr/>
+                      </wps:wsp>
+                      <wps:wsp>
+                        <wps:cNvPr id="31" name="Straight Connector 31"/>
+                        <wps:cNvCnPr/>
+                        <wps:spPr>
+                          <a:xfrm>
+                            <a:off x="1960474" y="1280160"/>
+                            <a:ext cx="3305175" cy="0"/>
+                          </a:xfrm>
+                          <a:prstGeom prst="line">
+                            <a:avLst/>
+                          </a:prstGeom>
+                        </wps:spPr>
+                        <wps:style>
+                          <a:lnRef idx="1">
+                            <a:schemeClr val="dk1"/>
+                          </a:lnRef>
+                          <a:fillRef idx="0">
+                            <a:schemeClr val="dk1"/>
+                          </a:fillRef>
+                          <a:effectRef idx="0">
+                            <a:schemeClr val="dk1"/>
+                          </a:effectRef>
+                          <a:fontRef idx="minor">
+                            <a:schemeClr val="tx1"/>
+                          </a:fontRef>
+                        </wps:style>
+                        <wps:bodyPr/>
+                      </wps:wsp>
+                      <wps:wsp>
+                        <wps:cNvPr id="36" name="Straight Arrow Connector 36"/>
+                        <wps:cNvCnPr/>
+                        <wps:spPr>
+                          <a:xfrm>
+                            <a:off x="1960474" y="1280160"/>
+                            <a:ext cx="0" cy="133350"/>
+                          </a:xfrm>
+                          <a:prstGeom prst="straightConnector1">
+                            <a:avLst/>
+                          </a:prstGeom>
+                          <a:ln>
+                            <a:tailEnd type="triangle"/>
+                          </a:ln>
+                        </wps:spPr>
+                        <wps:style>
+                          <a:lnRef idx="1">
+                            <a:schemeClr val="dk1"/>
+                          </a:lnRef>
+                          <a:fillRef idx="0">
+                            <a:schemeClr val="dk1"/>
+                          </a:fillRef>
+                          <a:effectRef idx="0">
+                            <a:schemeClr val="dk1"/>
+                          </a:effectRef>
+                          <a:fontRef idx="minor">
+                            <a:schemeClr val="tx1"/>
+                          </a:fontRef>
+                        </wps:style>
+                        <wps:bodyPr/>
+                      </wps:wsp>
+                      <wps:wsp>
+                        <wps:cNvPr id="37" name="Straight Arrow Connector 37"/>
+                        <wps:cNvCnPr/>
+                        <wps:spPr>
+                          <a:xfrm>
+                            <a:off x="3218688" y="1280160"/>
+                            <a:ext cx="0" cy="133350"/>
+                          </a:xfrm>
+                          <a:prstGeom prst="straightConnector1">
+                            <a:avLst/>
+                          </a:prstGeom>
+                          <a:ln>
+                            <a:tailEnd type="triangle"/>
+                          </a:ln>
+                        </wps:spPr>
+                        <wps:style>
+                          <a:lnRef idx="1">
+                            <a:schemeClr val="dk1"/>
+                          </a:lnRef>
+                          <a:fillRef idx="0">
+                            <a:schemeClr val="dk1"/>
+                          </a:fillRef>
+                          <a:effectRef idx="0">
+                            <a:schemeClr val="dk1"/>
+                          </a:effectRef>
+                          <a:fontRef idx="minor">
+                            <a:schemeClr val="tx1"/>
+                          </a:fontRef>
+                        </wps:style>
+                        <wps:bodyPr/>
+                      </wps:wsp>
+                      <wps:wsp>
+                        <wps:cNvPr id="39" name="Straight Arrow Connector 39"/>
+                        <wps:cNvCnPr/>
+                        <wps:spPr>
+                          <a:xfrm>
+                            <a:off x="4023360" y="1272845"/>
+                            <a:ext cx="0" cy="914400"/>
+                          </a:xfrm>
+                          <a:prstGeom prst="straightConnector1">
+                            <a:avLst/>
+                          </a:prstGeom>
+                          <a:ln>
+                            <a:tailEnd type="triangle"/>
+                          </a:ln>
+                        </wps:spPr>
+                        <wps:style>
+                          <a:lnRef idx="1">
+                            <a:schemeClr val="dk1"/>
+                          </a:lnRef>
+                          <a:fillRef idx="0">
+                            <a:schemeClr val="dk1"/>
+                          </a:fillRef>
+                          <a:effectRef idx="0">
+                            <a:schemeClr val="dk1"/>
+                          </a:effectRef>
+                          <a:fontRef idx="minor">
+                            <a:schemeClr val="tx1"/>
+                          </a:fontRef>
+                        </wps:style>
+                        <wps:bodyPr/>
+                      </wps:wsp>
+                      <wps:wsp>
+                        <wps:cNvPr id="40" name="Straight Arrow Connector 40"/>
+                        <wps:cNvCnPr/>
+                        <wps:spPr>
+                          <a:xfrm>
+                            <a:off x="5252314" y="1272845"/>
+                            <a:ext cx="0" cy="914400"/>
+                          </a:xfrm>
+                          <a:prstGeom prst="straightConnector1">
+                            <a:avLst/>
+                          </a:prstGeom>
+                          <a:ln>
+                            <a:tailEnd type="triangle"/>
+                          </a:ln>
+                        </wps:spPr>
+                        <wps:style>
+                          <a:lnRef idx="1">
+                            <a:schemeClr val="dk1"/>
+                          </a:lnRef>
+                          <a:fillRef idx="0">
+                            <a:schemeClr val="dk1"/>
+                          </a:fillRef>
+                          <a:effectRef idx="0">
+                            <a:schemeClr val="dk1"/>
+                          </a:effectRef>
+                          <a:fontRef idx="minor">
+                            <a:schemeClr val="tx1"/>
+                          </a:fontRef>
+                        </wps:style>
+                        <wps:bodyPr/>
+                      </wps:wsp>
+                      <wps:wsp>
+                        <wps:cNvPr id="26" name="Rectangle 26"/>
+                        <wps:cNvSpPr/>
+                        <wps:spPr>
+                          <a:xfrm>
+                            <a:off x="2362810" y="2201876"/>
+                            <a:ext cx="1000125" cy="523875"/>
+                          </a:xfrm>
+                          <a:prstGeom prst="rect">
+                            <a:avLst/>
+                          </a:prstGeom>
+                          <a:ln>
+                            <a:solidFill>
+                              <a:schemeClr val="tx1"/>
+                            </a:solidFill>
+                          </a:ln>
+                        </wps:spPr>
+                        <wps:style>
+                          <a:lnRef idx="2">
+                            <a:schemeClr val="accent6"/>
+                          </a:lnRef>
+                          <a:fillRef idx="1">
+                            <a:schemeClr val="lt1"/>
+                          </a:fillRef>
+                          <a:effectRef idx="0">
+                            <a:schemeClr val="accent6"/>
+                          </a:effectRef>
+                          <a:fontRef idx="minor">
+                            <a:schemeClr val="dk1"/>
+                          </a:fontRef>
+                        </wps:style>
+                        <wps:txbx>
+                          <w:txbxContent>
+                            <w:p>
+                              <w:pPr>
+                                <w:jc w:val="center"/>
+                                <w:rPr>
+                                  <w:lang w:val="en-US"/>
+                                </w:rPr>
+                              </w:pPr>
+                              <w:r>
+                                <w:rPr>
+                                  <w:lang w:val="en-US"/>
+                                </w:rPr>
+                                <w:t>Staff Sablon</w:t>
+                              </w:r>
+                            </w:p>
+                          </w:txbxContent>
+                        </wps:txbx>
+                        <wps:bodyPr rot="0" spcFirstLastPara="0" vertOverflow="overflow" horzOverflow="overflow" vert="horz" wrap="square" lIns="91440" tIns="45720" rIns="91440" bIns="45720" numCol="1" spcCol="0" rtlCol="0" fromWordArt="0" anchor="ctr" anchorCtr="0" forceAA="0" compatLnSpc="1">
+                          <a:prstTxWarp prst="textNoShape">
+                            <a:avLst/>
+                          </a:prstTxWarp>
+                          <a:noAutofit/>
+                        </wps:bodyPr>
+                      </wps:wsp>
+                      <wps:wsp>
+                        <wps:cNvPr id="27" name="Rectangle 27"/>
+                        <wps:cNvSpPr/>
+                        <wps:spPr>
+                          <a:xfrm>
+                            <a:off x="3460090" y="2194560"/>
+                            <a:ext cx="1143000" cy="523875"/>
+                          </a:xfrm>
+                          <a:prstGeom prst="rect">
+                            <a:avLst/>
+                          </a:prstGeom>
+                          <a:ln>
+                            <a:solidFill>
+                              <a:schemeClr val="tx1"/>
+                            </a:solidFill>
+                          </a:ln>
+                        </wps:spPr>
+                        <wps:style>
+                          <a:lnRef idx="2">
+                            <a:schemeClr val="accent6"/>
+                          </a:lnRef>
+                          <a:fillRef idx="1">
+                            <a:schemeClr val="lt1"/>
+                          </a:fillRef>
+                          <a:effectRef idx="0">
+                            <a:schemeClr val="accent6"/>
+                          </a:effectRef>
+                          <a:fontRef idx="minor">
+                            <a:schemeClr val="dk1"/>
+                          </a:fontRef>
+                        </wps:style>
+                        <wps:txbx>
+                          <w:txbxContent>
+                            <w:p>
+                              <w:pPr>
+                                <w:jc w:val="center"/>
+                                <w:rPr>
+                                  <w:lang w:val="en-US"/>
+                                </w:rPr>
+                              </w:pPr>
+                              <w:r>
+                                <w:rPr>
+                                  <w:lang w:val="en-US"/>
+                                </w:rPr>
+                                <w:t>Staff Cutting</w:t>
+                              </w:r>
+                            </w:p>
+                          </w:txbxContent>
+                        </wps:txbx>
+                        <wps:bodyPr rot="0" spcFirstLastPara="0" vertOverflow="overflow" horzOverflow="overflow" vert="horz" wrap="square" lIns="91440" tIns="45720" rIns="91440" bIns="45720" numCol="1" spcCol="0" rtlCol="0" fromWordArt="0" anchor="ctr" anchorCtr="0" forceAA="0" compatLnSpc="1">
+                          <a:prstTxWarp prst="textNoShape">
+                            <a:avLst/>
+                          </a:prstTxWarp>
+                          <a:noAutofit/>
+                        </wps:bodyPr>
+                      </wps:wsp>
+                      <wps:wsp>
+                        <wps:cNvPr id="41" name="Straight Arrow Connector 41"/>
+                        <wps:cNvCnPr/>
+                        <wps:spPr>
+                          <a:xfrm>
+                            <a:off x="2779776" y="2077517"/>
+                            <a:ext cx="0" cy="133350"/>
+                          </a:xfrm>
+                          <a:prstGeom prst="straightConnector1">
+                            <a:avLst/>
+                          </a:prstGeom>
+                          <a:ln>
+                            <a:tailEnd type="triangle"/>
+                          </a:ln>
+                        </wps:spPr>
+                        <wps:style>
+                          <a:lnRef idx="1">
+                            <a:schemeClr val="dk1"/>
+                          </a:lnRef>
+                          <a:fillRef idx="0">
+                            <a:schemeClr val="dk1"/>
+                          </a:fillRef>
+                          <a:effectRef idx="0">
+                            <a:schemeClr val="dk1"/>
+                          </a:effectRef>
+                          <a:fontRef idx="minor">
+                            <a:schemeClr val="tx1"/>
+                          </a:fontRef>
+                        </wps:style>
+                        <wps:bodyPr/>
+                      </wps:wsp>
+                      <wps:wsp>
+                        <wps:cNvPr id="42" name="Straight Connector 42"/>
+                        <wps:cNvCnPr/>
+                        <wps:spPr>
+                          <a:xfrm>
+                            <a:off x="2779776" y="2077517"/>
+                            <a:ext cx="438912" cy="0"/>
+                          </a:xfrm>
+                          <a:prstGeom prst="line">
+                            <a:avLst/>
+                          </a:prstGeom>
+                        </wps:spPr>
+                        <wps:style>
+                          <a:lnRef idx="1">
+                            <a:schemeClr val="dk1"/>
+                          </a:lnRef>
+                          <a:fillRef idx="0">
+                            <a:schemeClr val="dk1"/>
+                          </a:fillRef>
+                          <a:effectRef idx="0">
+                            <a:schemeClr val="dk1"/>
+                          </a:effectRef>
+                          <a:fontRef idx="minor">
+                            <a:schemeClr val="tx1"/>
+                          </a:fontRef>
+                        </wps:style>
+                        <wps:bodyPr/>
+                      </wps:wsp>
+                      <wps:wsp>
+                        <wps:cNvPr id="44" name="Straight Arrow Connector 44"/>
+                        <wps:cNvCnPr/>
+                        <wps:spPr>
+                          <a:xfrm>
+                            <a:off x="1748333" y="2077517"/>
+                            <a:ext cx="0" cy="133350"/>
+                          </a:xfrm>
+                          <a:prstGeom prst="straightConnector1">
+                            <a:avLst/>
+                          </a:prstGeom>
+                          <a:ln>
+                            <a:tailEnd type="triangle"/>
+                          </a:ln>
+                        </wps:spPr>
+                        <wps:style>
+                          <a:lnRef idx="1">
+                            <a:schemeClr val="dk1"/>
+                          </a:lnRef>
+                          <a:fillRef idx="0">
+                            <a:schemeClr val="dk1"/>
+                          </a:fillRef>
+                          <a:effectRef idx="0">
+                            <a:schemeClr val="dk1"/>
+                          </a:effectRef>
+                          <a:fontRef idx="minor">
+                            <a:schemeClr val="tx1"/>
+                          </a:fontRef>
+                        </wps:style>
+                        <wps:bodyPr/>
+                      </wps:wsp>
+                      <wps:wsp>
+                        <wps:cNvPr id="45" name="Straight Connector 45"/>
+                        <wps:cNvCnPr/>
+                        <wps:spPr>
+                          <a:xfrm>
+                            <a:off x="1755648" y="2077517"/>
+                            <a:ext cx="164465" cy="0"/>
+                          </a:xfrm>
+                          <a:prstGeom prst="line">
+                            <a:avLst/>
+                          </a:prstGeom>
+                        </wps:spPr>
+                        <wps:style>
+                          <a:lnRef idx="1">
+                            <a:schemeClr val="dk1"/>
+                          </a:lnRef>
+                          <a:fillRef idx="0">
+                            <a:schemeClr val="dk1"/>
+                          </a:fillRef>
+                          <a:effectRef idx="0">
+                            <a:schemeClr val="dk1"/>
+                          </a:effectRef>
+                          <a:fontRef idx="minor">
+                            <a:schemeClr val="tx1"/>
+                          </a:fontRef>
+                        </wps:style>
+                        <wps:bodyPr/>
+                      </wps:wsp>
+                      <wps:wsp>
+                        <wps:cNvPr id="46" name="Straight Connector 46"/>
+                        <wps:cNvCnPr/>
+                        <wps:spPr>
+                          <a:xfrm>
+                            <a:off x="1931213" y="2011680"/>
+                            <a:ext cx="635" cy="64770"/>
+                          </a:xfrm>
+                          <a:prstGeom prst="line">
+                            <a:avLst/>
+                          </a:prstGeom>
+                        </wps:spPr>
+                        <wps:style>
+                          <a:lnRef idx="1">
+                            <a:schemeClr val="dk1"/>
+                          </a:lnRef>
+                          <a:fillRef idx="0">
+                            <a:schemeClr val="dk1"/>
+                          </a:fillRef>
+                          <a:effectRef idx="0">
+                            <a:schemeClr val="dk1"/>
+                          </a:effectRef>
+                          <a:fontRef idx="minor">
+                            <a:schemeClr val="tx1"/>
+                          </a:fontRef>
+                        </wps:style>
+                        <wps:bodyPr/>
+                      </wps:wsp>
+                    </wpg:wgp>
+                  </a:graphicData>
+                </a:graphic>
+              </wp:anchor>
+            </w:drawing>
+          </mc:Choice>
+          <mc:Fallback>
+            <w:pict>
+              <v:group id="Group 48" o:spid="_x0000_s1042" style="position:absolute;left:0;text-align:left;margin-left:-46.9pt;margin-top:-11.7pt;width:459.2pt;height:215.2pt;z-index:251701248" coordsize="58320,27330" o:gfxdata="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">
+                <v:line id="Straight Connector 43" o:spid="_x0000_s1043" style="position:absolute;visibility:visible;mso-wrap-style:square" from="32186,20043" to="32193,20691" o:connectortype="straight" o:gfxdata="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" strokecolor="black [3200]" strokeweight=".5pt">
+                  <v:stroke joinstyle="miter"/>
+                </v:line>
+                <v:rect id="Rectangle 4" o:spid="_x0000_s1044" style="position:absolute;left:21067;width:11907;height:3333;visibility:visible;mso-wrap-style:square;v-text-anchor:middle" o:gfxdata="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" fillcolor="white [3201]" strokecolor="black [3213]" strokeweight="1pt">
+                  <v:textbox>
+                    <w:txbxContent>
+                      <w:p>
+                        <w:pPr>
+                          <w:jc w:val="center"/>
+                          <w:rPr>
+                            <w:lang w:val="en-US"/>
+                          </w:rPr>
+                        </w:pPr>
+                        <w:r>
+                          <w:rPr>
+                            <w:lang w:val="en-US"/>
+                          </w:rPr>
+                          <w:t>Owner</w:t>
+                        </w:r>
+                      </w:p>
+                    </w:txbxContent>
+                  </v:textbox>
+                </v:rect>
+                <v:rect id="Rectangle 12" o:spid="_x0000_s1045" style="position:absolute;left:21506;top:6656;width:11430;height:5239;visibility:visible;mso-wrap-style:square;v-text-anchor:middle" o:gfxdata="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" fillcolor="white [3201]" strokecolor="black [3213]" strokeweight="1pt">
+                  <v:textbox>
+                    <w:txbxContent>
+                      <w:p>
+                        <w:pPr>
+                          <w:jc w:val="center"/>
+                          <w:rPr>
+                            <w:lang w:val="en-US"/>
+                          </w:rPr>
+                        </w:pPr>
+                        <w:r>
+                          <w:rPr>
+                            <w:lang w:val="en-US"/>
+                          </w:rPr>
+                          <w:t>Pengawas Produksi</w:t>
+                        </w:r>
+                      </w:p>
+                    </w:txbxContent>
+                  </v:textbox>
+                </v:rect>
+                <v:rect id="Rectangle 5" o:spid="_x0000_s1046" style="position:absolute;top:14118;width:12573;height:6001;visibility:visible;mso-wrap-style:square;v-text-anchor:middle" o:gfxdata="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" fillcolor="white [3201]" strokecolor="black [3213]" strokeweight="1pt">
+                  <v:textbox>
+                    <w:txbxContent>
+                      <w:p>
+                        <w:pPr>
+                          <w:jc w:val="center"/>
+                          <w:rPr>
+                            <w:lang w:val="en-US"/>
+                          </w:rPr>
+                        </w:pPr>
+                        <w:r>
+                          <w:rPr>
+                            <w:lang w:val="en-US"/>
+                          </w:rPr>
+                          <w:t>Administrasi</w:t>
+                        </w:r>
+                        <w:r>
+                          <w:rPr>
+                            <w:lang w:val="en-US"/>
+                          </w:rPr>
+                          <w:t xml:space="preserve"> dan Perencanaan</w:t>
+                        </w:r>
+                      </w:p>
+                    </w:txbxContent>
+                  </v:textbox>
+                </v:rect>
+                <v:rect id="Rectangle 15" o:spid="_x0000_s1047" style="position:absolute;left:14557;top:14118;width:10096;height:6001;visibility:visible;mso-wrap-style:square;v-text-anchor:middle" o:gfxdata="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" fillcolor="white [3201]" strokecolor="black [3213]" strokeweight="1pt">
+                  <v:textbox>
+                    <w:txbxContent>
+                      <w:p>
+                        <w:pPr>
+                          <w:jc w:val="center"/>
+                          <w:rPr>
+                            <w:lang w:val="en-US"/>
+                          </w:rPr>
+                        </w:pPr>
+                        <w:r>
+                          <w:rPr>
+                            <w:lang w:val="en-US"/>
+                          </w:rPr>
+                          <w:t>Kepala Penjahit</w:t>
+                        </w:r>
+                      </w:p>
+                    </w:txbxContent>
+                  </v:textbox>
+                </v:rect>
+                <v:rect id="Rectangle 16" o:spid="_x0000_s1048" style="position:absolute;left:26188;top:14118;width:12287;height:6001;visibility:visible;mso-wrap-style:square;v-text-anchor:middle" o:gfxdata="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" fillcolor="white [3201]" strokecolor="black [3213]" strokeweight="1pt">
+                  <v:textbox>
+                    <w:txbxContent>
+                      <w:p>
+                        <w:pPr>
+                          <w:jc w:val="center"/>
+                          <w:rPr>
+                            <w:lang w:val="en-US"/>
+                          </w:rPr>
+                        </w:pPr>
+                        <w:r>
+                          <w:rPr>
+                            <w:lang w:val="en-US"/>
+                          </w:rPr>
+                          <w:t>Kepala Kualitas dan desain</w:t>
+                        </w:r>
+                      </w:p>
+                    </w:txbxContent>
+                  </v:textbox>
+                </v:rect>
+                <v:rect id="Rectangle 24" o:spid="_x0000_s1049" style="position:absolute;left:46890;top:22018;width:11430;height:5239;visibility:visible;mso-wrap-style:square;v-text-anchor:middle" o:gfxdata="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" fillcolor="white [3201]" strokecolor="black [3213]" strokeweight="1pt">
+                  <v:textbox>
+                    <w:txbxContent>
+                      <w:p>
+                        <w:pPr>
+                          <w:jc w:val="center"/>
+                          <w:rPr>
+                            <w:lang w:val="en-US"/>
+                          </w:rPr>
+                        </w:pPr>
+                        <w:r>
+                          <w:rPr>
+                            <w:lang w:val="en-US"/>
+                          </w:rPr>
+                          <w:t>Staff Lapangan</w:t>
+                        </w:r>
+                      </w:p>
+                    </w:txbxContent>
+                  </v:textbox>
+                </v:rect>
+                <v:rect id="Rectangle 25" o:spid="_x0000_s1050" style="position:absolute;left:11631;top:22091;width:11430;height:5239;visibility:visible;mso-wrap-style:square;v-text-anchor:middle" o:gfxdata="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" fillcolor="white [3201]" strokecolor="black [3213]" strokeweight="1pt">
+                  <v:textbox>
+                    <w:txbxContent>
+                      <w:p>
+                        <w:pPr>
+                          <w:jc w:val="center"/>
+                          <w:rPr>
+                            <w:lang w:val="en-US"/>
+                          </w:rPr>
+                        </w:pPr>
+                        <w:r>
+                          <w:rPr>
+                            <w:lang w:val="en-US"/>
+                          </w:rPr>
+                          <w:t>Staff Penjahit</w:t>
+                        </w:r>
+                      </w:p>
+                    </w:txbxContent>
+                  </v:textbox>
+                </v:rect>
+                <v:line id="Straight Connector 30" o:spid="_x0000_s1051" style="position:absolute;visibility:visible;mso-wrap-style:square" from="5705,5266" to="26946,5266" o:connectortype="straight" o:gfxdata="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" strokecolor="black [3200]" strokeweight=".5pt">
+                  <v:stroke joinstyle="miter"/>
+                </v:line>
+                <v:line id="Straight Connector 32" o:spid="_x0000_s1052" style="position:absolute;visibility:visible;mso-wrap-style:square" from="26919,3365" to="26919,5270" o:connectortype="straight" o:gfxdata="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" strokecolor="black [3200]" strokeweight=".5pt">
+                  <v:stroke joinstyle="miter"/>
+                </v:line>
+                <v:shape id="Straight Arrow Connector 33" o:spid="_x0000_s1053" type="#_x0000_t32" style="position:absolute;left:5705;top:5266;width:0;height:8859;visibility:visible;mso-wrap-style:square" o:connectortype="straight" o:gfxdata="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" strokecolor="black [3200]" strokeweight=".5pt">
+                  <v:stroke endarrow="block" joinstyle="miter"/>
+                </v:shape>
+                <v:shape id="Straight Arrow Connector 34" o:spid="_x0000_s1054" type="#_x0000_t32" style="position:absolute;left:26919;top:5266;width:0;height:1429;visibility:visible;mso-wrap-style:square" o:connectortype="straight" o:gfxdata="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" strokecolor="black [3200]" strokeweight=".5pt">
+                  <v:stroke endarrow="block" joinstyle="miter"/>
+                </v:shape>
+                <v:line id="Straight Connector 35" o:spid="_x0000_s1055" style="position:absolute;visibility:visible;mso-wrap-style:square" from="26919,11923" to="26919,12781" o:connectortype="straight" o:gfxdata="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" strokecolor="black [3200]" strokeweight=".5pt">
+                  <v:stroke joinstyle="miter"/>
+                </v:line>
+                <v:line id="Straight Connector 31" o:spid="_x0000_s1056" style="position:absolute;visibility:visible;mso-wrap-style:square" from="19604,12801" to="52656,12801" o:connectortype="straight" o:gfxdata="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" strokecolor="black [3200]" strokeweight=".5pt">
+                  <v:stroke joinstyle="miter"/>
+                </v:line>
+                <v:shape id="Straight Arrow Connector 36" o:spid="_x0000_s1057" type="#_x0000_t32" style="position:absolute;left:19604;top:12801;width:0;height:1334;visibility:visible;mso-wrap-style:square" o:connectortype="straight" o:gfxdata="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" strokecolor="black [3200]" strokeweight=".5pt">
+                  <v:stroke endarrow="block" joinstyle="miter"/>
+                </v:shape>
+                <v:shape id="Straight Arrow Connector 37" o:spid="_x0000_s1058" type="#_x0000_t32" style="position:absolute;left:32186;top:12801;width:0;height:1334;visibility:visible;mso-wrap-style:square" o:connectortype="straight" o:gfxdata="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" strokecolor="black [3200]" strokeweight=".5pt">
+                  <v:stroke endarrow="block" joinstyle="miter"/>
+                </v:shape>
+                <v:shape id="Straight Arrow Connector 39" o:spid="_x0000_s1059" type="#_x0000_t32" style="position:absolute;left:40233;top:12728;width:0;height:9144;visibility:visible;mso-wrap-style:square" o:connectortype="straight" o:gfxdata="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" strokecolor="black [3200]" strokeweight=".5pt">
+                  <v:stroke endarrow="block" joinstyle="miter"/>
+                </v:shape>
+                <v:shape id="Straight Arrow Connector 40" o:spid="_x0000_s1060" type="#_x0000_t32" style="position:absolute;left:52523;top:12728;width:0;height:9144;visibility:visible;mso-wrap-style:square" o:connectortype="straight" o:gfxdata="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" strokecolor="black [3200]" strokeweight=".5pt">
+                  <v:stroke endarrow="block" joinstyle="miter"/>
+                </v:shape>
+                <v:rect id="Rectangle 26" o:spid="_x0000_s1061" style="position:absolute;left:23628;top:22018;width:10001;height:5239;visibility:visible;mso-wrap-style:square;v-text-anchor:middle" o:gfxdata="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" fillcolor="white [3201]" strokecolor="black [3213]" strokeweight="1pt">
+                  <v:textbox>
+                    <w:txbxContent>
+                      <w:p>
+                        <w:pPr>
+                          <w:jc w:val="center"/>
+                          <w:rPr>
+                            <w:lang w:val="en-US"/>
+                          </w:rPr>
+                        </w:pPr>
+                        <w:r>
+                          <w:rPr>
+                            <w:lang w:val="en-US"/>
+                          </w:rPr>
+                          <w:t>Staff Sablon</w:t>
+                        </w:r>
+                      </w:p>
+                    </w:txbxContent>
+                  </v:textbox>
+                </v:rect>
+                <v:rect id="Rectangle 27" o:spid="_x0000_s1062" style="position:absolute;left:34600;top:21945;width:11430;height:5239;visibility:visible;mso-wrap-style:square;v-text-anchor:middle" o:gfxdata="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" fillcolor="white [3201]" strokecolor="black [3213]" strokeweight="1pt">
+                  <v:textbox>
+                    <w:txbxContent>
+                      <w:p>
+                        <w:pPr>
+                          <w:jc w:val="center"/>
+                          <w:rPr>
+                            <w:lang w:val="en-US"/>
+                          </w:rPr>
+                        </w:pPr>
+                        <w:r>
+                          <w:rPr>
+                            <w:lang w:val="en-US"/>
+                          </w:rPr>
+                          <w:t>Staff Cutting</w:t>
+                        </w:r>
+                      </w:p>
+                    </w:txbxContent>
+                  </v:textbox>
+                </v:rect>
+                <v:shape id="Straight Arrow Connector 41" o:spid="_x0000_s1063" type="#_x0000_t32" style="position:absolute;left:27797;top:20775;width:0;height:1333;visibility:visible;mso-wrap-style:square" o:connectortype="straight" o:gfxdata="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" strokecolor="black [3200]" strokeweight=".5pt">
+                  <v:stroke endarrow="block" joinstyle="miter"/>
+                </v:shape>
+                <v:line id="Straight Connector 42" o:spid="_x0000_s1064" style="position:absolute;visibility:visible;mso-wrap-style:square" from="27797,20775" to="32186,20775" o:connectortype="straight" o:gfxdata="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" strokecolor="black [3200]" strokeweight=".5pt">
+                  <v:stroke joinstyle="miter"/>
+                </v:line>
+                <v:shape id="Straight Arrow Connector 44" o:spid="_x0000_s1065" type="#_x0000_t32" style="position:absolute;left:17483;top:20775;width:0;height:1333;visibility:visible;mso-wrap-style:square" o:connectortype="straight" o:gfxdata="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" strokecolor="black [3200]" strokeweight=".5pt">
+                  <v:stroke endarrow="block" joinstyle="miter"/>
+                </v:shape>
+                <v:line id="Straight Connector 45" o:spid="_x0000_s1066" style="position:absolute;visibility:visible;mso-wrap-style:square" from="17556,20775" to="19201,20775" o:connectortype="straight" o:gfxdata="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" strokecolor="black [3200]" strokeweight=".5pt">
+                  <v:stroke joinstyle="miter"/>
+                </v:line>
+                <v:line id="Straight Connector 46" o:spid="_x0000_s1067" style="position:absolute;visibility:visible;mso-wrap-style:square" from="19312,20116" to="19318,20764" o:connectortype="straight" o:gfxdata="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" strokecolor="black [3200]" strokeweight=".5pt">
+                  <v:stroke joinstyle="miter"/>
+                </v:line>
+              </v:group>
+            </w:pict>
+          </mc:Fallback>
+        </mc:AlternateContent>
+      </w:r>
+    </w:p>
+    <w:p>
+      <w:pPr>
+        <w:rPr>
+          <w:rFonts w:cs="Times New Roman"/>
+          <w:color w:val="000000" w:themeColor="text1"/>
+          <w:lang w:val="en-US"/>
+        </w:rPr>
+      </w:pPr>
+    </w:p>
+    <w:p>
+      <w:pPr>
+        <w:rPr>
+          <w:rFonts w:cs="Times New Roman"/>
+          <w:color w:val="000000" w:themeColor="text1"/>
+          <w:lang w:val="en-US"/>
+        </w:rPr>
+      </w:pPr>
+    </w:p>
+    <w:p>
+      <w:pPr>
+        <w:rPr>
+          <w:rFonts w:cs="Times New Roman"/>
+          <w:color w:val="000000" w:themeColor="text1"/>
+          <w:lang w:val="en-US"/>
+        </w:rPr>
+      </w:pPr>
+    </w:p>
+    <w:p>
+      <w:pPr>
+        <w:rPr>
+          <w:rFonts w:cs="Times New Roman"/>
+          <w:color w:val="000000" w:themeColor="text1"/>
+          <w:lang w:val="en-US"/>
+        </w:rPr>
+      </w:pPr>
+    </w:p>
+    <w:p>
+      <w:pPr>
+        <w:rPr>
+          <w:rFonts w:cs="Times New Roman"/>
+          <w:color w:val="000000" w:themeColor="text1"/>
+          <w:lang w:val="en-US"/>
+        </w:rPr>
+      </w:pPr>
+    </w:p>
+    <w:p>
+      <w:pPr>
+        <w:rPr>
+          <w:rFonts w:cs="Times New Roman"/>
+          <w:color w:val="000000" w:themeColor="text1"/>
+          <w:lang w:val="en-US"/>
+        </w:rPr>
+      </w:pPr>
+    </w:p>
+    <w:p>
+      <w:pPr>
+        <w:rPr>
+          <w:rFonts w:cs="Times New Roman"/>
+          <w:color w:val="000000" w:themeColor="text1"/>
+          <w:lang w:val="en-US"/>
+        </w:rPr>
+      </w:pPr>
+    </w:p>
+    <w:p>
+      <w:pPr>
+        <w:rPr>
+          <w:rFonts w:cs="Times New Roman"/>
+          <w:color w:val="000000" w:themeColor="text1"/>
+          <w:lang w:val="en-US"/>
+        </w:rPr>
+      </w:pPr>
+    </w:p>
+    <w:p>
+      <w:pPr>
+        <w:rPr>
+          <w:rFonts w:cs="Times New Roman"/>
+          <w:color w:val="000000" w:themeColor="text1"/>
+          <w:lang w:val="en-US"/>
+        </w:rPr>
+      </w:pPr>
+    </w:p>
+    <w:p>
+      <w:pPr>
+        <w:rPr>
+          <w:rFonts w:cs="Times New Roman"/>
+          <w:color w:val="000000" w:themeColor="text1"/>
+          <w:lang w:val="en-US"/>
+        </w:rPr>
+      </w:pPr>
+    </w:p>
+    <w:p>
+      <w:pPr>
+        <w:rPr>
+          <w:rFonts w:cs="Times New Roman"/>
+          <w:color w:val="000000" w:themeColor="text1"/>
+          <w:lang w:val="en-US"/>
+        </w:rPr>
+      </w:pPr>
+    </w:p>
+    <w:p>
+      <w:pPr>
+        <w:rPr>
+          <w:rFonts w:cs="Times New Roman"/>
+          <w:b/>
+          <w:color w:val="000000" w:themeColor="text1"/>
+          <w:lang w:val="en-US"/>
+        </w:rPr>
+      </w:pPr>
+      <w:r>
+        <w:rPr>
+          <w:rFonts w:cs="Times New Roman"/>
+          <w:b/>
+          <w:color w:val="000000" w:themeColor="text1"/>
+          <w:lang w:val="en-US"/>
+        </w:rPr>
+        <w:lastRenderedPageBreak/>
         <w:t>2.1.3</w:t>
       </w:r>
       <w:r>
         <w:rPr>
-          <w:rFonts w:ascii="Times New Roman" w:hAnsi="Times New Roman" w:cs="Times New Roman"/>
+          <w:rFonts w:cs="Times New Roman"/>
           <w:b/>
           <w:color w:val="000000" w:themeColor="text1"/>
           <w:lang w:val="en-US"/>
         </w:rPr>
         <w:tab/>
-        <w:t>Sejarah Instansi</w:t>
-      </w:r>
-    </w:p>
-    <w:p>
-      <w:pPr>
-        <w:pStyle w:val="Heading3"/>
-        <w:spacing w:before="0"/>
-        <w:rPr>
-          <w:rFonts w:ascii="Times New Roman" w:hAnsi="Times New Roman" w:cs="Times New Roman"/>
-          <w:b/>
-          <w:color w:val="000000" w:themeColor="text1"/>
-          <w:lang w:val="en-US"/>
-        </w:rPr>
-      </w:pPr>
-      <w:r>
-        <w:rPr>
-          <w:rFonts w:ascii="Times New Roman" w:hAnsi="Times New Roman" w:cs="Times New Roman"/>
-          <w:b/>
-          <w:color w:val="000000" w:themeColor="text1"/>
-          <w:lang w:val="en-US"/>
-        </w:rPr>
-        <w:t>2.1.4</w:t>
-      </w:r>
-      <w:r>
-        <w:rPr>
-          <w:rFonts w:ascii="Times New Roman" w:hAnsi="Times New Roman" w:cs="Times New Roman"/>
-          <w:b/>
+        <w:t>Deskripsi Kerja</w:t>
+      </w:r>
+    </w:p>
+    <w:p>
+      <w:pPr>
+        <w:rPr>
+          <w:rFonts w:cs="Times New Roman"/>
+          <w:color w:val="000000" w:themeColor="text1"/>
+          <w:lang w:val="en-US"/>
+        </w:rPr>
+      </w:pPr>
+      <w:r>
+        <w:rPr>
+          <w:rFonts w:cs="Times New Roman"/>
           <w:color w:val="000000" w:themeColor="text1"/>
           <w:lang w:val="en-US"/>
         </w:rPr>
         <w:tab/>
-        <w:t>Logo Instansi</w:t>
-      </w:r>
-    </w:p>
-    <w:p>
-      <w:pPr>
-        <w:pStyle w:val="Heading3"/>
-        <w:spacing w:before="0"/>
-        <w:rPr>
-          <w:rFonts w:ascii="Times New Roman" w:hAnsi="Times New Roman" w:cs="Times New Roman"/>
-          <w:b/>
-          <w:color w:val="000000" w:themeColor="text1"/>
-          <w:lang w:val="en-US"/>
-        </w:rPr>
-      </w:pPr>
-      <w:r>
-        <w:rPr>
-          <w:rFonts w:ascii="Times New Roman" w:hAnsi="Times New Roman" w:cs="Times New Roman"/>
-          <w:b/>
-          <w:color w:val="000000" w:themeColor="text1"/>
-          <w:lang w:val="en-US"/>
-        </w:rPr>
-        <w:t>2.1.5</w:t>
-      </w:r>
-      <w:r>
-        <w:rPr>
-          <w:rFonts w:ascii="Times New Roman" w:hAnsi="Times New Roman" w:cs="Times New Roman"/>
-          <w:b/>
+        <w:t>a.</w:t>
+      </w:r>
+      <w:r>
+        <w:rPr>
+          <w:rFonts w:cs="Times New Roman"/>
           <w:color w:val="000000" w:themeColor="text1"/>
           <w:lang w:val="en-US"/>
         </w:rPr>
         <w:tab/>
-        <w:t>Struktur Organisasi dan Deskripsi Kerja</w:t>
-      </w:r>
-    </w:p>
-    <w:p>
-      <w:pPr>
-        <w:pStyle w:val="Heading2"/>
-        <w:rPr>
-          <w:rFonts w:cs="Times New Roman"/>
-          <w:lang w:val="en-US"/>
-        </w:rPr>
-      </w:pPr>
-      <w:r>
-        <w:rPr>
-          <w:rFonts w:cs="Times New Roman"/>
+        <w:t>Owner</w:t>
+      </w:r>
+    </w:p>
+    <w:p>
+      <w:pPr>
+        <w:ind w:left="1440"/>
+        <w:rPr>
+          <w:rFonts w:cs="Times New Roman"/>
+          <w:color w:val="000000" w:themeColor="text1"/>
+          <w:lang w:val="en-US"/>
+        </w:rPr>
+      </w:pPr>
+      <w:r>
+        <w:rPr>
+          <w:rFonts w:cs="Times New Roman"/>
+          <w:color w:val="000000" w:themeColor="text1"/>
+          <w:lang w:val="en-US"/>
+        </w:rPr>
+        <w:t xml:space="preserve">Owner </w:t>
+      </w:r>
+      <w:r>
+        <w:rPr>
+          <w:rFonts w:cs="Times New Roman"/>
+          <w:color w:val="000000" w:themeColor="text1"/>
+          <w:lang w:val="en-US"/>
+        </w:rPr>
+        <w:t>Memiliki fungsi sebagai pemimpin dan pengelola perusahaan dan bertugas untuk mewujudkan dan menjalankan visi dan misi, mengelola perkembangan perusahaan, keuangan, dan hal – hal yang berkaitan untuk perusahaan.</w:t>
+      </w:r>
+    </w:p>
+    <w:p>
+      <w:pPr>
+        <w:rPr>
+          <w:rFonts w:cs="Times New Roman"/>
+          <w:color w:val="000000" w:themeColor="text1"/>
+          <w:lang w:val="en-US"/>
+        </w:rPr>
+      </w:pPr>
+      <w:r>
+        <w:rPr>
+          <w:rFonts w:cs="Times New Roman"/>
+          <w:color w:val="000000" w:themeColor="text1"/>
+          <w:lang w:val="en-US"/>
+        </w:rPr>
+        <w:tab/>
+      </w:r>
+      <w:r>
+        <w:rPr>
+          <w:rFonts w:cs="Times New Roman"/>
+          <w:color w:val="000000" w:themeColor="text1"/>
+          <w:lang w:val="en-US"/>
+        </w:rPr>
+        <w:t>b.</w:t>
+      </w:r>
+      <w:r>
+        <w:rPr>
+          <w:rFonts w:cs="Times New Roman"/>
+          <w:color w:val="000000" w:themeColor="text1"/>
+          <w:lang w:val="en-US"/>
+        </w:rPr>
+        <w:tab/>
+        <w:t>Pengawas Produksi</w:t>
+      </w:r>
+    </w:p>
+    <w:p>
+      <w:pPr>
+        <w:ind w:left="1440"/>
+        <w:rPr>
+          <w:rFonts w:cs="Times New Roman"/>
+          <w:color w:val="000000" w:themeColor="text1"/>
+          <w:lang w:val="en-US"/>
+        </w:rPr>
+      </w:pPr>
+      <w:r>
+        <w:rPr>
+          <w:rFonts w:cs="Times New Roman"/>
+          <w:color w:val="000000" w:themeColor="text1"/>
+          <w:lang w:val="en-US"/>
+        </w:rPr>
+        <w:t>Pengawas Produksi m</w:t>
+      </w:r>
+      <w:r>
+        <w:rPr>
+          <w:rFonts w:cs="Times New Roman"/>
+          <w:color w:val="000000" w:themeColor="text1"/>
+          <w:lang w:val="en-US"/>
+        </w:rPr>
+        <w:t>emiliki fungsi sebagai mengawasi alur produksi terhadap suatu order</w:t>
+      </w:r>
+      <w:r>
+        <w:rPr>
+          <w:rFonts w:cs="Times New Roman"/>
+          <w:color w:val="000000" w:themeColor="text1"/>
+          <w:lang w:val="en-US"/>
+        </w:rPr>
+        <w:t xml:space="preserve"> dan memiliki tanggung jawab mengontrol proses order kon</w:t>
+      </w:r>
+      <w:r>
+        <w:rPr>
+          <w:rFonts w:cs="Times New Roman"/>
+          <w:color w:val="000000" w:themeColor="text1"/>
+          <w:lang w:val="en-US"/>
+        </w:rPr>
+        <w:t>sumen yang sedang di kerjakan dan mengontrol perpindahan bahan dari satu proses ke proses yang lain, dan mengontrol alat dan bahan yang di butuhkan dalam suatu proses produksi terhadap suatu order.</w:t>
+      </w:r>
+    </w:p>
+    <w:p>
+      <w:pPr>
+        <w:rPr>
+          <w:rFonts w:cs="Times New Roman"/>
+          <w:color w:val="000000" w:themeColor="text1"/>
+          <w:lang w:val="en-US"/>
+        </w:rPr>
+      </w:pPr>
+      <w:r>
+        <w:rPr>
+          <w:rFonts w:cs="Times New Roman"/>
+          <w:color w:val="000000" w:themeColor="text1"/>
+          <w:lang w:val="en-US"/>
+        </w:rPr>
+        <w:tab/>
+        <w:t>c.</w:t>
+      </w:r>
+      <w:r>
+        <w:rPr>
+          <w:rFonts w:cs="Times New Roman"/>
+          <w:color w:val="000000" w:themeColor="text1"/>
+          <w:lang w:val="en-US"/>
+        </w:rPr>
+        <w:tab/>
+        <w:t>Administrasi dan Perencanaan</w:t>
+      </w:r>
+    </w:p>
+    <w:p>
+      <w:pPr>
+        <w:ind w:left="1440"/>
+        <w:rPr>
+          <w:rFonts w:cs="Times New Roman"/>
+          <w:color w:val="000000" w:themeColor="text1"/>
+          <w:lang w:val="en-US"/>
+        </w:rPr>
+      </w:pPr>
+      <w:r>
+        <w:rPr>
+          <w:rFonts w:cs="Times New Roman"/>
+          <w:color w:val="000000" w:themeColor="text1"/>
+          <w:lang w:val="en-US"/>
+        </w:rPr>
+        <w:t>Administrasi dan Perencanaan m</w:t>
+      </w:r>
+      <w:r>
+        <w:rPr>
+          <w:rFonts w:cs="Times New Roman"/>
+          <w:color w:val="000000" w:themeColor="text1"/>
+          <w:lang w:val="en-US"/>
+        </w:rPr>
+        <w:t>emiliki fungsi sebagai pengelola hal – hal bersifat dokumentasi dan estimasi terhadap suatu order dari konsumen dan memiliki tanggung jawab untuk membuat suat uestimasi order, keperluan pembelanjaan bahan</w:t>
+      </w:r>
+      <w:r>
+        <w:rPr>
+          <w:rFonts w:cs="Times New Roman"/>
+          <w:color w:val="000000" w:themeColor="text1"/>
+          <w:lang w:val="en-US"/>
+        </w:rPr>
+        <w:t>, pengecekan pembayaran, dan pembuatan laporan setiap order produksi.</w:t>
+      </w:r>
+    </w:p>
+    <w:p>
+      <w:pPr>
+        <w:ind w:left="1440"/>
+        <w:rPr>
+          <w:rFonts w:cs="Times New Roman"/>
+          <w:color w:val="000000" w:themeColor="text1"/>
+          <w:lang w:val="en-US"/>
+        </w:rPr>
+      </w:pPr>
+    </w:p>
+    <w:p>
+      <w:pPr>
+        <w:rPr>
+          <w:rFonts w:cs="Times New Roman"/>
+          <w:color w:val="000000" w:themeColor="text1"/>
+          <w:lang w:val="en-US"/>
+        </w:rPr>
+      </w:pPr>
+      <w:r>
+        <w:rPr>
+          <w:rFonts w:cs="Times New Roman"/>
+          <w:color w:val="000000" w:themeColor="text1"/>
+          <w:lang w:val="en-US"/>
+        </w:rPr>
+        <w:tab/>
+        <w:t>d.</w:t>
+      </w:r>
+      <w:r>
+        <w:rPr>
+          <w:rFonts w:cs="Times New Roman"/>
+          <w:color w:val="000000" w:themeColor="text1"/>
+          <w:lang w:val="en-US"/>
+        </w:rPr>
+        <w:tab/>
+        <w:t>Kepala P</w:t>
+      </w:r>
+      <w:r>
+        <w:rPr>
+          <w:rFonts w:cs="Times New Roman"/>
+          <w:color w:val="000000" w:themeColor="text1"/>
+          <w:lang w:val="en-US"/>
+        </w:rPr>
+        <w:t>enjahit</w:t>
+      </w:r>
+    </w:p>
+    <w:p>
+      <w:pPr>
+        <w:rPr>
+          <w:rFonts w:cs="Times New Roman"/>
+          <w:color w:val="000000" w:themeColor="text1"/>
+          <w:lang w:val="en-US"/>
+        </w:rPr>
+      </w:pPr>
+      <w:r>
+        <w:rPr>
+          <w:rFonts w:cs="Times New Roman"/>
+          <w:color w:val="000000" w:themeColor="text1"/>
+          <w:lang w:val="en-US"/>
+        </w:rPr>
+        <w:tab/>
+      </w:r>
+      <w:r>
+        <w:rPr>
+          <w:rFonts w:cs="Times New Roman"/>
+          <w:color w:val="000000" w:themeColor="text1"/>
+          <w:lang w:val="en-US"/>
+        </w:rPr>
+        <w:tab/>
+      </w:r>
+    </w:p>
+    <w:p>
+      <w:pPr>
+        <w:rPr>
+          <w:rFonts w:cs="Times New Roman"/>
+          <w:color w:val="000000" w:themeColor="text1"/>
+          <w:lang w:val="en-US"/>
+        </w:rPr>
+      </w:pPr>
+      <w:r>
+        <w:rPr>
+          <w:rFonts w:cs="Times New Roman"/>
+          <w:color w:val="000000" w:themeColor="text1"/>
+          <w:lang w:val="en-US"/>
+        </w:rPr>
+        <w:tab/>
+        <w:t>e.</w:t>
+      </w:r>
+      <w:r>
+        <w:rPr>
+          <w:rFonts w:cs="Times New Roman"/>
+          <w:color w:val="000000" w:themeColor="text1"/>
+          <w:lang w:val="en-US"/>
+        </w:rPr>
+        <w:tab/>
+        <w:t>Kepala Kualitas dan D</w:t>
+      </w:r>
+      <w:r>
+        <w:rPr>
+          <w:rFonts w:cs="Times New Roman"/>
+          <w:color w:val="000000" w:themeColor="text1"/>
+          <w:lang w:val="en-US"/>
+        </w:rPr>
+        <w:t>esain</w:t>
+      </w:r>
+    </w:p>
+    <w:p>
+      <w:pPr>
+        <w:rPr>
+          <w:rFonts w:cs="Times New Roman"/>
+          <w:color w:val="000000" w:themeColor="text1"/>
+          <w:lang w:val="en-US"/>
+        </w:rPr>
+      </w:pPr>
+      <w:r>
+        <w:rPr>
+          <w:rFonts w:cs="Times New Roman"/>
+          <w:color w:val="000000" w:themeColor="text1"/>
+          <w:lang w:val="en-US"/>
+        </w:rPr>
+        <w:tab/>
+        <w:t>f.</w:t>
+      </w:r>
+      <w:r>
+        <w:rPr>
+          <w:rFonts w:cs="Times New Roman"/>
+          <w:color w:val="000000" w:themeColor="text1"/>
+          <w:lang w:val="en-US"/>
+        </w:rPr>
+        <w:tab/>
+        <w:t>Staff  P</w:t>
+      </w:r>
+      <w:r>
+        <w:rPr>
+          <w:rFonts w:cs="Times New Roman"/>
+          <w:color w:val="000000" w:themeColor="text1"/>
+          <w:lang w:val="en-US"/>
+        </w:rPr>
+        <w:t>enjahit</w:t>
+      </w:r>
+    </w:p>
+    <w:p>
+      <w:pPr>
+        <w:rPr>
+          <w:rFonts w:cs="Times New Roman"/>
+          <w:color w:val="000000" w:themeColor="text1"/>
+          <w:lang w:val="en-US"/>
+        </w:rPr>
+      </w:pPr>
+      <w:r>
+        <w:rPr>
+          <w:rFonts w:cs="Times New Roman"/>
+          <w:color w:val="000000" w:themeColor="text1"/>
+          <w:lang w:val="en-US"/>
+        </w:rPr>
+        <w:tab/>
+        <w:t>g.</w:t>
+      </w:r>
+      <w:r>
+        <w:rPr>
+          <w:rFonts w:cs="Times New Roman"/>
+          <w:color w:val="000000" w:themeColor="text1"/>
+          <w:lang w:val="en-US"/>
+        </w:rPr>
+        <w:tab/>
+        <w:t xml:space="preserve">Staff </w:t>
+      </w:r>
+      <w:r>
+        <w:rPr>
+          <w:rFonts w:cs="Times New Roman"/>
+          <w:color w:val="000000" w:themeColor="text1"/>
+          <w:lang w:val="en-US"/>
+        </w:rPr>
+        <w:t>s</w:t>
+      </w:r>
+      <w:r>
+        <w:rPr>
+          <w:rFonts w:cs="Times New Roman"/>
+          <w:color w:val="000000" w:themeColor="text1"/>
+          <w:lang w:val="en-US"/>
+        </w:rPr>
+        <w:t>ablon</w:t>
+      </w:r>
+    </w:p>
+    <w:p>
+      <w:pPr>
+        <w:rPr>
+          <w:rFonts w:cs="Times New Roman"/>
+          <w:color w:val="000000" w:themeColor="text1"/>
+          <w:lang w:val="en-US"/>
+        </w:rPr>
+      </w:pPr>
+      <w:r>
+        <w:rPr>
+          <w:rFonts w:cs="Times New Roman"/>
+          <w:color w:val="000000" w:themeColor="text1"/>
+          <w:lang w:val="en-US"/>
+        </w:rPr>
+        <w:tab/>
+        <w:t>h.</w:t>
+      </w:r>
+      <w:r>
+        <w:rPr>
+          <w:rFonts w:cs="Times New Roman"/>
+          <w:color w:val="000000" w:themeColor="text1"/>
+          <w:lang w:val="en-US"/>
+        </w:rPr>
+        <w:tab/>
+        <w:t>Staff Cutting</w:t>
+      </w:r>
+    </w:p>
+    <w:p>
+      <w:pPr>
+        <w:rPr>
+          <w:rFonts w:cs="Times New Roman"/>
+          <w:color w:val="000000" w:themeColor="text1"/>
+          <w:lang w:val="en-US"/>
+        </w:rPr>
+      </w:pPr>
+      <w:r>
+        <w:rPr>
+          <w:rFonts w:cs="Times New Roman"/>
+          <w:color w:val="000000" w:themeColor="text1"/>
+          <w:lang w:val="en-US"/>
+        </w:rPr>
+        <w:tab/>
+        <w:t>i.</w:t>
+      </w:r>
+      <w:r>
+        <w:rPr>
+          <w:rFonts w:cs="Times New Roman"/>
+          <w:color w:val="000000" w:themeColor="text1"/>
+          <w:lang w:val="en-US"/>
+        </w:rPr>
+        <w:tab/>
+      </w:r>
+      <w:r>
+        <w:rPr>
+          <w:rFonts w:cs="Times New Roman"/>
+          <w:color w:val="000000" w:themeColor="text1"/>
+          <w:lang w:val="en-US"/>
+        </w:rPr>
+        <w:t>Staff L</w:t>
+      </w:r>
+      <w:r>
+        <w:rPr>
+          <w:rFonts w:cs="Times New Roman"/>
+          <w:color w:val="000000" w:themeColor="text1"/>
+          <w:lang w:val="en-US"/>
+        </w:rPr>
+        <w:t>apangan</w:t>
+      </w:r>
+    </w:p>
+    <w:p>
+      <w:pPr>
+        <w:rPr>
+          <w:rFonts w:cs="Times New Roman"/>
+          <w:b/>
+          <w:lang w:val="en-US"/>
+        </w:rPr>
+      </w:pPr>
+      <w:r>
+        <w:rPr>
+          <w:rFonts w:cs="Times New Roman"/>
+          <w:b/>
           <w:lang w:val="en-US"/>
         </w:rPr>
         <w:t>2.2</w:t>
@@ -4900,6 +6901,7 @@
       <w:r>
         <w:rPr>
           <w:rFonts w:cs="Times New Roman"/>
+          <w:b/>
           <w:lang w:val="en-US"/>
         </w:rPr>
         <w:tab/>
@@ -4908,18 +6910,17 @@
     </w:p>
     <w:p>
       <w:pPr>
-        <w:pStyle w:val="Heading3"/>
-        <w:spacing w:before="0"/>
-        <w:rPr>
-          <w:rFonts w:ascii="Times New Roman" w:hAnsi="Times New Roman" w:cs="Times New Roman"/>
-          <w:b/>
-          <w:color w:val="000000" w:themeColor="text1"/>
-          <w:lang w:val="en-US"/>
-        </w:rPr>
-      </w:pPr>
-      <w:r>
-        <w:rPr>
-          <w:rFonts w:ascii="Times New Roman" w:hAnsi="Times New Roman" w:cs="Times New Roman"/>
+        <w:rPr>
+          <w:rFonts w:cs="Times New Roman"/>
+          <w:b/>
+          <w:i/>
+          <w:color w:val="000000" w:themeColor="text1"/>
+          <w:lang w:val="en-US"/>
+        </w:rPr>
+      </w:pPr>
+      <w:r>
+        <w:rPr>
+          <w:rFonts w:cs="Times New Roman"/>
           <w:b/>
           <w:color w:val="000000" w:themeColor="text1"/>
           <w:lang w:val="en-US"/>
@@ -4928,17 +6929,63 @@
       </w:r>
       <w:r>
         <w:rPr>
-          <w:rFonts w:ascii="Times New Roman" w:hAnsi="Times New Roman" w:cs="Times New Roman"/>
+          <w:rFonts w:cs="Times New Roman"/>
           <w:b/>
           <w:color w:val="000000" w:themeColor="text1"/>
           <w:lang w:val="en-US"/>
         </w:rPr>
         <w:tab/>
+      </w:r>
+      <w:r>
+        <w:rPr>
+          <w:rFonts w:cs="Times New Roman"/>
+          <w:b/>
+          <w:color w:val="000000" w:themeColor="text1"/>
+          <w:lang w:val="en-US"/>
+        </w:rPr>
+        <w:t>Basis Data</w:t>
+      </w:r>
+    </w:p>
+    <w:p>
+      <w:pPr>
+        <w:rPr>
+          <w:rFonts w:cs="Times New Roman"/>
+          <w:b/>
+          <w:i/>
+          <w:color w:val="000000" w:themeColor="text1"/>
+          <w:lang w:val="en-US"/>
+        </w:rPr>
+      </w:pPr>
+      <w:r>
+        <w:rPr>
+          <w:rFonts w:cs="Times New Roman"/>
+          <w:b/>
+          <w:color w:val="000000" w:themeColor="text1"/>
+          <w:lang w:val="en-US"/>
+        </w:rPr>
+        <w:t>2.2.2</w:t>
+      </w:r>
+      <w:r>
+        <w:rPr>
+          <w:rFonts w:cs="Times New Roman"/>
+          <w:b/>
+          <w:color w:val="000000" w:themeColor="text1"/>
+          <w:lang w:val="en-US"/>
+        </w:rPr>
+        <w:tab/>
+      </w:r>
+      <w:r>
+        <w:rPr>
+          <w:rFonts w:cs="Times New Roman"/>
+          <w:b/>
+          <w:color w:val="000000" w:themeColor="text1"/>
+          <w:lang w:val="en-US"/>
+        </w:rPr>
         <w:t xml:space="preserve">Data </w:t>
       </w:r>
       <w:r>
         <w:rPr>
-          <w:rFonts w:ascii="Times New Roman" w:hAnsi="Times New Roman" w:cs="Times New Roman"/>
+          <w:rFonts w:cs="Times New Roman"/>
           <w:b/>
           <w:i/>
           <w:color w:val="000000" w:themeColor="text1"/>
@@ -4949,320 +6996,13 @@
     </w:p>
     <w:p>
       <w:pPr>
-        <w:pStyle w:val="Heading3"/>
-        <w:spacing w:before="0"/>
-        <w:rPr>
-          <w:rFonts w:ascii="Times New Roman" w:hAnsi="Times New Roman" w:cs="Times New Roman"/>
-          <w:b/>
-          <w:color w:val="000000" w:themeColor="text1"/>
-          <w:lang w:val="en-US"/>
-        </w:rPr>
-      </w:pPr>
-      <w:r>
-        <w:rPr>
-          <w:rFonts w:ascii="Times New Roman" w:hAnsi="Times New Roman" w:cs="Times New Roman"/>
-          <w:b/>
-          <w:color w:val="000000" w:themeColor="text1"/>
-          <w:lang w:val="en-US"/>
-        </w:rPr>
-        <w:t>2.2.2</w:t>
-      </w:r>
-      <w:r>
-        <w:rPr>
-          <w:rFonts w:ascii="Times New Roman" w:hAnsi="Times New Roman" w:cs="Times New Roman"/>
-          <w:b/>
-          <w:color w:val="000000" w:themeColor="text1"/>
-          <w:lang w:val="en-US"/>
-        </w:rPr>
-        <w:tab/>
-        <w:t>Basis Data</w:t>
-      </w:r>
-    </w:p>
-    <w:p>
-      <w:pPr>
-        <w:pStyle w:val="Heading2"/>
-        <w:rPr>
-          <w:rFonts w:cs="Times New Roman"/>
-          <w:lang w:val="en-US"/>
-        </w:rPr>
-      </w:pPr>
-      <w:r>
-        <w:rPr>
-          <w:rFonts w:cs="Times New Roman"/>
-          <w:lang w:val="en-US"/>
-        </w:rPr>
-        <w:t>2.3</w:t>
-      </w:r>
-      <w:r>
-        <w:rPr>
-          <w:rFonts w:cs="Times New Roman"/>
-          <w:lang w:val="en-US"/>
-        </w:rPr>
-        <w:tab/>
-        <w:t>Pembangunan Sistem Secara Prosedural</w:t>
-      </w:r>
-    </w:p>
-    <w:p>
-      <w:pPr>
-        <w:pStyle w:val="Heading3"/>
-        <w:spacing w:before="0"/>
-        <w:rPr>
-          <w:rFonts w:ascii="Times New Roman" w:hAnsi="Times New Roman" w:cs="Times New Roman"/>
-          <w:b/>
-          <w:color w:val="000000" w:themeColor="text1"/>
-          <w:lang w:val="en-US"/>
-        </w:rPr>
-      </w:pPr>
-      <w:r>
-        <w:rPr>
-          <w:rFonts w:ascii="Times New Roman" w:hAnsi="Times New Roman" w:cs="Times New Roman"/>
-          <w:b/>
-          <w:color w:val="000000" w:themeColor="text1"/>
-          <w:lang w:val="en-US"/>
-        </w:rPr>
-        <w:t>2.3.1</w:t>
-      </w:r>
-      <w:r>
-        <w:rPr>
-          <w:rFonts w:ascii="Times New Roman" w:hAnsi="Times New Roman" w:cs="Times New Roman"/>
-          <w:b/>
-          <w:color w:val="000000" w:themeColor="text1"/>
-          <w:lang w:val="en-US"/>
-        </w:rPr>
-        <w:tab/>
-      </w:r>
-      <w:r>
-        <w:rPr>
-          <w:rFonts w:ascii="Times New Roman" w:hAnsi="Times New Roman" w:cs="Times New Roman"/>
-          <w:b/>
-          <w:i/>
-          <w:color w:val="000000" w:themeColor="text1"/>
-          <w:lang w:val="en-US"/>
-        </w:rPr>
-        <w:t>Flow Map</w:t>
-      </w:r>
-    </w:p>
-    <w:p>
-      <w:pPr>
-        <w:pStyle w:val="Heading3"/>
-        <w:spacing w:before="0"/>
-        <w:rPr>
-          <w:rFonts w:ascii="Times New Roman" w:hAnsi="Times New Roman" w:cs="Times New Roman"/>
-          <w:b/>
-          <w:i/>
-          <w:color w:val="000000" w:themeColor="text1"/>
-          <w:lang w:val="en-US"/>
-        </w:rPr>
-      </w:pPr>
-      <w:r>
-        <w:rPr>
-          <w:rFonts w:ascii="Times New Roman" w:hAnsi="Times New Roman" w:cs="Times New Roman"/>
-          <w:b/>
-          <w:color w:val="000000" w:themeColor="text1"/>
-          <w:lang w:val="en-US"/>
-        </w:rPr>
-        <w:t>2.3.2</w:t>
-      </w:r>
-      <w:r>
-        <w:rPr>
-          <w:rFonts w:ascii="Times New Roman" w:hAnsi="Times New Roman" w:cs="Times New Roman"/>
-          <w:b/>
-          <w:color w:val="000000" w:themeColor="text1"/>
-          <w:lang w:val="en-US"/>
-        </w:rPr>
-        <w:tab/>
-      </w:r>
-      <w:r>
-        <w:rPr>
-          <w:rFonts w:ascii="Times New Roman" w:hAnsi="Times New Roman" w:cs="Times New Roman"/>
-          <w:b/>
-          <w:i/>
-          <w:color w:val="000000" w:themeColor="text1"/>
-          <w:lang w:val="en-US"/>
-        </w:rPr>
-        <w:t>Data Flow Diagaram</w:t>
-      </w:r>
-    </w:p>
-    <w:p>
-      <w:pPr>
-        <w:pStyle w:val="Heading3"/>
-        <w:spacing w:before="0"/>
-        <w:rPr>
-          <w:rFonts w:ascii="Times New Roman" w:hAnsi="Times New Roman" w:cs="Times New Roman"/>
-          <w:b/>
-          <w:color w:val="000000" w:themeColor="text1"/>
-          <w:lang w:val="en-US"/>
-        </w:rPr>
-      </w:pPr>
-      <w:r>
-        <w:rPr>
-          <w:rFonts w:ascii="Times New Roman" w:hAnsi="Times New Roman" w:cs="Times New Roman"/>
-          <w:b/>
-          <w:color w:val="000000" w:themeColor="text1"/>
-          <w:lang w:val="en-US"/>
-        </w:rPr>
-        <w:t>2.3.3</w:t>
-      </w:r>
-      <w:r>
-        <w:rPr>
-          <w:rFonts w:ascii="Times New Roman" w:hAnsi="Times New Roman" w:cs="Times New Roman"/>
-          <w:b/>
-          <w:color w:val="000000" w:themeColor="text1"/>
-          <w:lang w:val="en-US"/>
-        </w:rPr>
-        <w:tab/>
-        <w:t>Deskripsi Proses</w:t>
-      </w:r>
-    </w:p>
-    <w:p>
-      <w:pPr>
-        <w:pStyle w:val="Heading3"/>
-        <w:spacing w:before="0"/>
-        <w:rPr>
-          <w:rFonts w:ascii="Times New Roman" w:hAnsi="Times New Roman" w:cs="Times New Roman"/>
-          <w:b/>
-          <w:color w:val="000000" w:themeColor="text1"/>
-          <w:lang w:val="en-US"/>
-        </w:rPr>
-      </w:pPr>
-      <w:r>
-        <w:rPr>
-          <w:rFonts w:ascii="Times New Roman" w:hAnsi="Times New Roman" w:cs="Times New Roman"/>
-          <w:b/>
-          <w:color w:val="000000" w:themeColor="text1"/>
-          <w:lang w:val="en-US"/>
-        </w:rPr>
-        <w:t>2.3.4</w:t>
-      </w:r>
-      <w:r>
-        <w:rPr>
-          <w:rFonts w:ascii="Times New Roman" w:hAnsi="Times New Roman" w:cs="Times New Roman"/>
-          <w:b/>
-          <w:color w:val="000000" w:themeColor="text1"/>
-          <w:lang w:val="en-US"/>
-        </w:rPr>
-        <w:tab/>
-        <w:t>Kamu Data</w:t>
-      </w:r>
-    </w:p>
-    <w:p>
-      <w:pPr>
-        <w:pStyle w:val="Heading2"/>
-        <w:rPr>
-          <w:rFonts w:cs="Times New Roman"/>
-          <w:lang w:val="en-US"/>
-        </w:rPr>
-      </w:pPr>
-      <w:r>
-        <w:rPr>
-          <w:rFonts w:cs="Times New Roman"/>
-          <w:lang w:val="en-US"/>
-        </w:rPr>
-        <w:t>2.4</w:t>
-      </w:r>
-      <w:r>
-        <w:rPr>
-          <w:rFonts w:cs="Times New Roman"/>
-          <w:lang w:val="en-US"/>
-        </w:rPr>
-        <w:tab/>
-        <w:t>Perangkat Lunak Pendukung</w:t>
-      </w:r>
-    </w:p>
-    <w:p>
-      <w:pPr>
-        <w:pStyle w:val="Heading3"/>
-        <w:spacing w:before="0"/>
-        <w:rPr>
-          <w:rFonts w:ascii="Times New Roman" w:hAnsi="Times New Roman" w:cs="Times New Roman"/>
-          <w:b/>
-          <w:color w:val="000000" w:themeColor="text1"/>
-          <w:lang w:val="en-US"/>
-        </w:rPr>
-      </w:pPr>
-      <w:r>
-        <w:rPr>
-          <w:rFonts w:ascii="Times New Roman" w:hAnsi="Times New Roman" w:cs="Times New Roman"/>
-          <w:b/>
-          <w:color w:val="000000" w:themeColor="text1"/>
-          <w:lang w:val="en-US"/>
-        </w:rPr>
-        <w:t>2.4.1</w:t>
-      </w:r>
-      <w:r>
-        <w:rPr>
-          <w:rFonts w:ascii="Times New Roman" w:hAnsi="Times New Roman" w:cs="Times New Roman"/>
-          <w:b/>
-          <w:color w:val="000000" w:themeColor="text1"/>
-          <w:lang w:val="en-US"/>
-        </w:rPr>
-        <w:tab/>
-        <w:t>Microsoft Visual Studio</w:t>
-      </w:r>
-    </w:p>
-    <w:p>
-      <w:pPr>
-        <w:pStyle w:val="Heading3"/>
-        <w:spacing w:before="0"/>
-        <w:rPr>
-          <w:rFonts w:ascii="Times New Roman" w:hAnsi="Times New Roman" w:cs="Times New Roman"/>
-          <w:b/>
-          <w:color w:val="000000" w:themeColor="text1"/>
-          <w:lang w:val="en-US"/>
-        </w:rPr>
-      </w:pPr>
-      <w:r>
-        <w:rPr>
-          <w:rFonts w:ascii="Times New Roman" w:hAnsi="Times New Roman" w:cs="Times New Roman"/>
-          <w:b/>
-          <w:color w:val="000000" w:themeColor="text1"/>
-          <w:lang w:val="en-US"/>
-        </w:rPr>
-        <w:t>2.4.2</w:t>
-      </w:r>
-      <w:r>
-        <w:rPr>
-          <w:rFonts w:ascii="Times New Roman" w:hAnsi="Times New Roman" w:cs="Times New Roman"/>
-          <w:b/>
-          <w:color w:val="000000" w:themeColor="text1"/>
-          <w:lang w:val="en-US"/>
-        </w:rPr>
-        <w:tab/>
-        <w:t>Microsoft SQL Server</w:t>
-      </w:r>
-    </w:p>
-    <w:p>
-      <w:pPr>
-        <w:pStyle w:val="Heading3"/>
-        <w:spacing w:before="0"/>
-        <w:rPr>
-          <w:rFonts w:ascii="Times New Roman" w:hAnsi="Times New Roman" w:cs="Times New Roman"/>
-          <w:b/>
-          <w:color w:val="000000" w:themeColor="text1"/>
-          <w:lang w:val="en-US"/>
-        </w:rPr>
-      </w:pPr>
-      <w:r>
-        <w:rPr>
-          <w:rFonts w:ascii="Times New Roman" w:hAnsi="Times New Roman" w:cs="Times New Roman"/>
-          <w:b/>
-          <w:color w:val="000000" w:themeColor="text1"/>
-          <w:lang w:val="en-US"/>
-        </w:rPr>
-        <w:t>2.4.3</w:t>
-      </w:r>
-      <w:r>
-        <w:rPr>
-          <w:rFonts w:ascii="Times New Roman" w:hAnsi="Times New Roman" w:cs="Times New Roman"/>
-          <w:b/>
-          <w:color w:val="000000" w:themeColor="text1"/>
-          <w:lang w:val="en-US"/>
-        </w:rPr>
-        <w:tab/>
-        <w:t>Microsoft Visio</w:t>
-      </w:r>
-      <w:bookmarkStart w:id="10" w:name="_GoBack"/>
-      <w:bookmarkEnd w:id="10"/>
+        <w:rPr>
+          <w:rFonts w:cs="Times New Roman"/>
+          <w:b/>
+          <w:color w:val="000000" w:themeColor="text1"/>
+          <w:lang w:val="en-US"/>
+        </w:rPr>
+      </w:pPr>
     </w:p>
     <w:sectPr>
       <w:headerReference w:type="default" r:id="rId11"/>
@@ -7170,7 +8910,7 @@
 </file>
 
 <file path=customXml/itemProps1.xml><?xml version="1.0" encoding="utf-8"?>
-<ds:datastoreItem xmlns:ds="http://schemas.openxmlformats.org/officeDocument/2006/customXml" ds:itemID="{C4C92BC9-EF97-4D2B-BEC0-736D5BA81791}">
+<ds:datastoreItem xmlns:ds="http://schemas.openxmlformats.org/officeDocument/2006/customXml" ds:itemID="{7381CD84-C9AF-4FB9-BA7A-7E39312F74FC}">
   <ds:schemaRefs>
     <ds:schemaRef ds:uri="http://schemas.openxmlformats.org/officeDocument/2006/bibliography"/>
   </ds:schemaRefs>

</xml_diff>